<commit_message>
Final -- Project completed --
- Report to be Reviewed Later...
</commit_message>
<xml_diff>
--- a/Report/Report.docx
+++ b/Report/Report.docx
@@ -1,16 +1,22 @@
 
 <file path=word/document.xml><?xml version="1.0" encoding="utf-8"?>
-<w:document xmlns:wpc="http://schemas.microsoft.com/office/word/2010/wordprocessingCanvas" xmlns:cx="http://schemas.microsoft.com/office/drawing/2014/chartex" xmlns:cx1="http://schemas.microsoft.com/office/drawing/2015/9/8/chartex" xmlns:cx2="http://schemas.microsoft.com/office/drawing/2015/10/21/chartex" xmlns:cx3="http://schemas.microsoft.com/office/drawing/2016/5/9/chartex" xmlns:cx4="http://schemas.microsoft.com/office/drawing/2016/5/10/chartex" xmlns:cx5="http://schemas.microsoft.com/office/drawing/2016/5/11/chartex" xmlns:cx6="http://schemas.microsoft.com/office/drawing/2016/5/12/chartex" xmlns:cx7="http://schemas.microsoft.com/office/drawing/2016/5/13/chartex" xmlns:cx8="http://schemas.microsoft.com/office/drawing/2016/5/14/chartex" xmlns:mc="http://schemas.openxmlformats.org/markup-compatibility/2006" xmlns:aink="http://schemas.microsoft.com/office/drawing/2016/ink" xmlns:am3d="http://schemas.microsoft.com/office/drawing/2017/model3d" xmlns:o="urn:schemas-microsoft-com:office:office" xmlns:oel="http://schemas.microsoft.com/office/2019/extlst" xmlns:r="http://schemas.openxmlformats.org/officeDocument/2006/relationships" xmlns:m="http://schemas.openxmlformats.org/officeDocument/2006/math" xmlns:v="urn:schemas-microsoft-com:vml" xmlns:wp14="http://schemas.microsoft.com/office/word/2010/wordprocessingDrawing" xmlns:wp="http://schemas.openxmlformats.org/drawingml/2006/wordprocessingDrawing" xmlns:w10="urn:schemas-microsoft-com:office:word" xmlns:w="http://schemas.openxmlformats.org/wordprocessingml/2006/main" xmlns:w14="http://schemas.microsoft.com/office/word/2010/wordml" xmlns:w15="http://schemas.microsoft.com/office/word/2012/wordml" xmlns:w16cex="http://schemas.microsoft.com/office/word/2018/wordml/cex" xmlns:w16cid="http://schemas.microsoft.com/office/word/2016/wordml/cid" xmlns:w16="http://schemas.microsoft.com/office/word/2018/wordml" xmlns:w16du="http://schemas.microsoft.com/office/word/2023/wordml/word16du" xmlns:w16sdtdh="http://schemas.microsoft.com/office/word/2020/wordml/sdtdatahash" xmlns:w16se="http://schemas.microsoft.com/office/word/2015/wordml/symex" xmlns:wpg="http://schemas.microsoft.com/office/word/2010/wordprocessingGroup" xmlns:wpi="http://schemas.microsoft.com/office/word/2010/wordprocessingInk" xmlns:wne="http://schemas.microsoft.com/office/word/2006/wordml" xmlns:wps="http://schemas.microsoft.com/office/word/2010/wordprocessingShape" mc:Ignorable="w14 w15 w16se w16cid w16 w16cex w16sdtdh w16du wp14">
+<w:document xmlns:wpc="http://schemas.microsoft.com/office/word/2010/wordprocessingCanvas" xmlns:cx="http://schemas.microsoft.com/office/drawing/2014/chartex" xmlns:cx1="http://schemas.microsoft.com/office/drawing/2015/9/8/chartex" xmlns:cx2="http://schemas.microsoft.com/office/drawing/2015/10/21/chartex" xmlns:cx3="http://schemas.microsoft.com/office/drawing/2016/5/9/chartex" xmlns:cx4="http://schemas.microsoft.com/office/drawing/2016/5/10/chartex" xmlns:cx5="http://schemas.microsoft.com/office/drawing/2016/5/11/chartex" xmlns:cx6="http://schemas.microsoft.com/office/drawing/2016/5/12/chartex" xmlns:cx7="http://schemas.microsoft.com/office/drawing/2016/5/13/chartex" xmlns:cx8="http://schemas.microsoft.com/office/drawing/2016/5/14/chartex" xmlns:mc="http://schemas.openxmlformats.org/markup-compatibility/2006" xmlns:aink="http://schemas.microsoft.com/office/drawing/2016/ink" xmlns:am3d="http://schemas.microsoft.com/office/drawing/2017/model3d" xmlns:o="urn:schemas-microsoft-com:office:office" xmlns:oel="http://schemas.microsoft.com/office/2019/extlst" xmlns:r="http://schemas.openxmlformats.org/officeDocument/2006/relationships" xmlns:m="http://schemas.openxmlformats.org/officeDocument/2006/math" xmlns:v="urn:schemas-microsoft-com:vml" xmlns:wp14="http://schemas.microsoft.com/office/word/2010/wordprocessingDrawing" xmlns:wp="http://schemas.openxmlformats.org/drawingml/2006/wordprocessingDrawing" xmlns:w10="urn:schemas-microsoft-com:office:word" xmlns:w="http://schemas.openxmlformats.org/wordprocessingml/2006/main" xmlns:w14="http://schemas.microsoft.com/office/word/2010/wordml" xmlns:w15="http://schemas.microsoft.com/office/word/2012/wordml" xmlns:w16cex="http://schemas.microsoft.com/office/word/2018/wordml/cex" xmlns:w16cid="http://schemas.microsoft.com/office/word/2016/wordml/cid" xmlns:w16="http://schemas.microsoft.com/office/word/2018/wordml" xmlns:w16sdtdh="http://schemas.microsoft.com/office/word/2020/wordml/sdtdatahash" xmlns:w16se="http://schemas.microsoft.com/office/word/2015/wordml/symex" xmlns:wpg="http://schemas.microsoft.com/office/word/2010/wordprocessingGroup" xmlns:wpi="http://schemas.microsoft.com/office/word/2010/wordprocessingInk" xmlns:wne="http://schemas.microsoft.com/office/word/2006/wordml" xmlns:wps="http://schemas.microsoft.com/office/word/2010/wordprocessingShape" mc:Ignorable="w14 w15 w16se w16cid w16 w16cex w16sdtdh wp14">
   <w:body>
     <w:p>
       <w:pPr>
         <w:rPr>
+          <w:rFonts w:asciiTheme="majorBidi" w:hAnsiTheme="majorBidi" w:cstheme="majorBidi"/>
+          <w:sz w:val="24"/>
+          <w:szCs w:val="24"/>
           <w:lang w:val="en-US"/>
         </w:rPr>
       </w:pPr>
       <w:r>
         <w:rPr>
+          <w:rFonts w:asciiTheme="majorBidi" w:hAnsiTheme="majorBidi" w:cstheme="majorBidi"/>
           <w:noProof/>
+          <w:sz w:val="24"/>
+          <w:szCs w:val="24"/>
           <w:lang w:val="en-US"/>
         </w:rPr>
         <w:drawing>
@@ -39,7 +45,7 @@
                     </pic:cNvPicPr>
                   </pic:nvPicPr>
                   <pic:blipFill>
-                    <a:blip r:embed="rId7">
+                    <a:blip r:embed="rId8">
                       <a:extLst>
                         <a:ext uri="{28A0092B-C50C-407E-A947-70E740481C1C}">
                           <a14:useLocalDpi xmlns:a14="http://schemas.microsoft.com/office/drawing/2010/main" val="0"/>
@@ -75,7 +81,10 @@
       </w:r>
       <w:r>
         <w:rPr>
+          <w:rFonts w:asciiTheme="majorBidi" w:hAnsiTheme="majorBidi" w:cstheme="majorBidi"/>
           <w:noProof/>
+          <w:sz w:val="24"/>
+          <w:szCs w:val="24"/>
           <w:lang w:val="en-US"/>
         </w:rPr>
         <w:drawing>
@@ -104,7 +113,7 @@
                     </pic:cNvPicPr>
                   </pic:nvPicPr>
                   <pic:blipFill>
-                    <a:blip r:embed="rId8">
+                    <a:blip r:embed="rId9">
                       <a:extLst>
                         <a:ext uri="{28A0092B-C50C-407E-A947-70E740481C1C}">
                           <a14:useLocalDpi xmlns:a14="http://schemas.microsoft.com/office/drawing/2010/main" val="0"/>
@@ -142,6 +151,9 @@
     <w:p>
       <w:pPr>
         <w:rPr>
+          <w:rFonts w:asciiTheme="majorBidi" w:hAnsiTheme="majorBidi" w:cstheme="majorBidi"/>
+          <w:sz w:val="24"/>
+          <w:szCs w:val="24"/>
           <w:lang w:val="en-US"/>
         </w:rPr>
       </w:pPr>
@@ -149,6 +161,9 @@
     <w:p>
       <w:pPr>
         <w:rPr>
+          <w:rFonts w:asciiTheme="majorBidi" w:hAnsiTheme="majorBidi" w:cstheme="majorBidi"/>
+          <w:sz w:val="24"/>
+          <w:szCs w:val="24"/>
           <w:lang w:val="en-US"/>
         </w:rPr>
       </w:pPr>
@@ -156,6 +171,9 @@
     <w:p>
       <w:pPr>
         <w:rPr>
+          <w:rFonts w:asciiTheme="majorBidi" w:hAnsiTheme="majorBidi" w:cstheme="majorBidi"/>
+          <w:sz w:val="24"/>
+          <w:szCs w:val="24"/>
           <w:lang w:val="en-US"/>
         </w:rPr>
       </w:pPr>
@@ -264,25 +282,7 @@
           <w:szCs w:val="24"/>
           <w:lang w:val="en-US"/>
         </w:rPr>
-        <w:t xml:space="preserve">CSE4082 Artificial Intelligence – </w:t>
-      </w:r>
-      <w:r>
-        <w:rPr>
-          <w:rFonts w:asciiTheme="majorBidi" w:hAnsiTheme="majorBidi" w:cstheme="majorBidi"/>
-          <w:sz w:val="24"/>
-          <w:szCs w:val="24"/>
-          <w:lang w:val="en-US"/>
-        </w:rPr>
-        <w:t>Assignment</w:t>
-      </w:r>
-      <w:r>
-        <w:rPr>
-          <w:rFonts w:asciiTheme="majorBidi" w:hAnsiTheme="majorBidi" w:cstheme="majorBidi"/>
-          <w:sz w:val="24"/>
-          <w:szCs w:val="24"/>
-          <w:lang w:val="en-US"/>
-        </w:rPr>
-        <w:t xml:space="preserve"> 1</w:t>
+        <w:t>CSE4082 Artificial Intelligence – Assignment 1</w:t>
       </w:r>
     </w:p>
     <w:p>
@@ -381,7 +381,7 @@
           <w:szCs w:val="24"/>
           <w:lang w:val="en-US"/>
         </w:rPr>
-        <w:t xml:space="preserve">130319659 - Cihan </w:t>
+        <w:t xml:space="preserve">130319659 - </w:t>
       </w:r>
       <w:proofErr w:type="spellStart"/>
       <w:r>
@@ -391,6 +391,26 @@
           <w:szCs w:val="24"/>
           <w:lang w:val="en-US"/>
         </w:rPr>
+        <w:t>Cihan</w:t>
+      </w:r>
+      <w:proofErr w:type="spellEnd"/>
+      <w:r>
+        <w:rPr>
+          <w:rFonts w:asciiTheme="majorBidi" w:hAnsiTheme="majorBidi" w:cstheme="majorBidi"/>
+          <w:sz w:val="24"/>
+          <w:szCs w:val="24"/>
+          <w:lang w:val="en-US"/>
+        </w:rPr>
+        <w:t xml:space="preserve"> </w:t>
+      </w:r>
+      <w:proofErr w:type="spellStart"/>
+      <w:r>
+        <w:rPr>
+          <w:rFonts w:asciiTheme="majorBidi" w:hAnsiTheme="majorBidi" w:cstheme="majorBidi"/>
+          <w:sz w:val="24"/>
+          <w:szCs w:val="24"/>
+          <w:lang w:val="en-US"/>
+        </w:rPr>
         <w:t>Erdoğanyılmaz</w:t>
       </w:r>
       <w:proofErr w:type="spellEnd"/>
@@ -452,24 +472,109 @@
           <w:szCs w:val="24"/>
           <w:lang w:val="en-US"/>
         </w:rPr>
-        <w:t xml:space="preserve"> Ayoubi</w:t>
-      </w:r>
-    </w:p>
-    <w:p/>
-    <w:p/>
-    <w:p/>
-    <w:p/>
-    <w:p/>
-    <w:p/>
-    <w:p/>
-    <w:p/>
+        <w:t xml:space="preserve"> </w:t>
+      </w:r>
+      <w:proofErr w:type="spellStart"/>
+      <w:r>
+        <w:rPr>
+          <w:rFonts w:asciiTheme="majorBidi" w:hAnsiTheme="majorBidi" w:cstheme="majorBidi"/>
+          <w:sz w:val="24"/>
+          <w:szCs w:val="24"/>
+          <w:lang w:val="en-US"/>
+        </w:rPr>
+        <w:t>Ayoubi</w:t>
+      </w:r>
+      <w:proofErr w:type="spellEnd"/>
+    </w:p>
+    <w:p>
+      <w:pPr>
+        <w:rPr>
+          <w:rFonts w:asciiTheme="majorBidi" w:hAnsiTheme="majorBidi" w:cstheme="majorBidi"/>
+          <w:sz w:val="24"/>
+          <w:szCs w:val="24"/>
+        </w:rPr>
+      </w:pPr>
+    </w:p>
+    <w:p>
+      <w:pPr>
+        <w:rPr>
+          <w:rFonts w:asciiTheme="majorBidi" w:hAnsiTheme="majorBidi" w:cstheme="majorBidi"/>
+          <w:sz w:val="24"/>
+          <w:szCs w:val="24"/>
+        </w:rPr>
+      </w:pPr>
+    </w:p>
+    <w:p>
+      <w:pPr>
+        <w:rPr>
+          <w:rFonts w:asciiTheme="majorBidi" w:hAnsiTheme="majorBidi" w:cstheme="majorBidi"/>
+          <w:sz w:val="24"/>
+          <w:szCs w:val="24"/>
+        </w:rPr>
+      </w:pPr>
+    </w:p>
+    <w:p>
+      <w:pPr>
+        <w:rPr>
+          <w:rFonts w:asciiTheme="majorBidi" w:hAnsiTheme="majorBidi" w:cstheme="majorBidi"/>
+          <w:sz w:val="24"/>
+          <w:szCs w:val="24"/>
+        </w:rPr>
+      </w:pPr>
+    </w:p>
+    <w:p>
+      <w:pPr>
+        <w:rPr>
+          <w:rFonts w:asciiTheme="majorBidi" w:hAnsiTheme="majorBidi" w:cstheme="majorBidi"/>
+          <w:sz w:val="24"/>
+          <w:szCs w:val="24"/>
+        </w:rPr>
+      </w:pPr>
+    </w:p>
+    <w:p>
+      <w:pPr>
+        <w:rPr>
+          <w:rFonts w:asciiTheme="majorBidi" w:hAnsiTheme="majorBidi" w:cstheme="majorBidi"/>
+          <w:sz w:val="24"/>
+          <w:szCs w:val="24"/>
+        </w:rPr>
+      </w:pPr>
+    </w:p>
+    <w:p>
+      <w:pPr>
+        <w:rPr>
+          <w:rFonts w:asciiTheme="majorBidi" w:hAnsiTheme="majorBidi" w:cstheme="majorBidi"/>
+          <w:sz w:val="24"/>
+          <w:szCs w:val="24"/>
+        </w:rPr>
+      </w:pPr>
+    </w:p>
+    <w:p>
+      <w:pPr>
+        <w:rPr>
+          <w:rFonts w:asciiTheme="majorBidi" w:hAnsiTheme="majorBidi" w:cstheme="majorBidi"/>
+          <w:sz w:val="24"/>
+          <w:szCs w:val="24"/>
+        </w:rPr>
+      </w:pPr>
+    </w:p>
     <w:p>
       <w:pPr>
         <w:tabs>
           <w:tab w:val="left" w:pos="960"/>
         </w:tabs>
-      </w:pPr>
-      <w:r>
+        <w:rPr>
+          <w:rFonts w:asciiTheme="majorBidi" w:hAnsiTheme="majorBidi" w:cstheme="majorBidi"/>
+          <w:sz w:val="24"/>
+          <w:szCs w:val="24"/>
+        </w:rPr>
+      </w:pPr>
+      <w:r>
+        <w:rPr>
+          <w:rFonts w:asciiTheme="majorBidi" w:hAnsiTheme="majorBidi" w:cstheme="majorBidi"/>
+          <w:sz w:val="24"/>
+          <w:szCs w:val="24"/>
+        </w:rPr>
         <w:tab/>
       </w:r>
     </w:p>
@@ -480,6 +585,9 @@
           <w:ilvl w:val="0"/>
           <w:numId w:val="1"/>
         </w:numPr>
+        <w:pBdr>
+          <w:bottom w:val="single" w:sz="4" w:space="1" w:color="auto"/>
+        </w:pBdr>
         <w:tabs>
           <w:tab w:val="left" w:pos="960"/>
         </w:tabs>
@@ -830,25 +938,7 @@
           <w:sz w:val="24"/>
           <w:szCs w:val="24"/>
         </w:rPr>
-        <w:t xml:space="preserve">Deterministic: The next state is determined by the current state and chosen </w:t>
-      </w:r>
-      <w:proofErr w:type="gramStart"/>
-      <w:r>
-        <w:rPr>
-          <w:rFonts w:asciiTheme="majorBidi" w:hAnsiTheme="majorBidi" w:cstheme="majorBidi"/>
-          <w:sz w:val="24"/>
-          <w:szCs w:val="24"/>
-        </w:rPr>
-        <w:t>move</w:t>
-      </w:r>
-      <w:proofErr w:type="gramEnd"/>
-      <w:r>
-        <w:rPr>
-          <w:rFonts w:asciiTheme="majorBidi" w:hAnsiTheme="majorBidi" w:cstheme="majorBidi"/>
-          <w:sz w:val="24"/>
-          <w:szCs w:val="24"/>
-        </w:rPr>
-        <w:t>.</w:t>
+        <w:t>Deterministic: The next state is determined by the current state and chosen move.</w:t>
       </w:r>
     </w:p>
     <w:p>
@@ -896,23 +986,13 @@
           <w:szCs w:val="24"/>
         </w:rPr>
       </w:pPr>
-      <w:proofErr w:type="gramStart"/>
-      <w:r>
-        <w:rPr>
-          <w:rFonts w:asciiTheme="majorBidi" w:hAnsiTheme="majorBidi" w:cstheme="majorBidi"/>
-          <w:sz w:val="24"/>
-          <w:szCs w:val="24"/>
-        </w:rPr>
-        <w:t>Single-agent</w:t>
-      </w:r>
-      <w:proofErr w:type="gramEnd"/>
-      <w:r>
-        <w:rPr>
-          <w:rFonts w:asciiTheme="majorBidi" w:hAnsiTheme="majorBidi" w:cstheme="majorBidi"/>
-          <w:sz w:val="24"/>
-          <w:szCs w:val="24"/>
-        </w:rPr>
-        <w:t xml:space="preserve">: Only one knight moves on the board. </w:t>
+      <w:r>
+        <w:rPr>
+          <w:rFonts w:asciiTheme="majorBidi" w:hAnsiTheme="majorBidi" w:cstheme="majorBidi"/>
+          <w:sz w:val="24"/>
+          <w:szCs w:val="24"/>
+        </w:rPr>
+        <w:t xml:space="preserve">Single-agent: Only one knight moves on the board. </w:t>
       </w:r>
     </w:p>
     <w:p>
@@ -958,6 +1038,9 @@
           <w:ilvl w:val="0"/>
           <w:numId w:val="1"/>
         </w:numPr>
+        <w:pBdr>
+          <w:bottom w:val="single" w:sz="4" w:space="1" w:color="auto"/>
+        </w:pBdr>
         <w:tabs>
           <w:tab w:val="left" w:pos="960"/>
         </w:tabs>
@@ -1013,7 +1096,6 @@
         <w:t xml:space="preserve"> using the general tree framework (</w:t>
       </w:r>
       <w:proofErr w:type="spellStart"/>
-      <w:proofErr w:type="gramStart"/>
       <w:r>
         <w:rPr>
           <w:rFonts w:asciiTheme="majorBidi" w:hAnsiTheme="majorBidi" w:cstheme="majorBidi"/>
@@ -1029,24 +1111,48 @@
           <w:sz w:val="24"/>
           <w:szCs w:val="24"/>
         </w:rPr>
-        <w:t>(</w:t>
-      </w:r>
-      <w:proofErr w:type="gramEnd"/>
-      <w:r>
-        <w:rPr>
-          <w:rFonts w:asciiTheme="majorBidi" w:hAnsiTheme="majorBidi" w:cstheme="majorBidi"/>
-          <w:sz w:val="24"/>
-          <w:szCs w:val="24"/>
-        </w:rPr>
-        <w:t>Problem problem, String strategy)</w:t>
-      </w:r>
-      <w:r>
-        <w:rPr>
-          <w:rFonts w:asciiTheme="majorBidi" w:hAnsiTheme="majorBidi" w:cstheme="majorBidi"/>
-          <w:sz w:val="24"/>
-          <w:szCs w:val="24"/>
-        </w:rPr>
-        <w:t xml:space="preserve"> line 226 in KnightTour.java)</w:t>
+        <w:t xml:space="preserve">(Problem problem, String strategy) </w:t>
+      </w:r>
+      <w:r>
+        <w:rPr>
+          <w:rFonts w:asciiTheme="majorBidi" w:hAnsiTheme="majorBidi" w:cstheme="majorBidi"/>
+          <w:b/>
+          <w:bCs/>
+          <w:color w:val="FF0000"/>
+          <w:sz w:val="24"/>
+          <w:szCs w:val="24"/>
+        </w:rPr>
+        <w:t>line 2</w:t>
+      </w:r>
+      <w:r>
+        <w:rPr>
+          <w:rFonts w:asciiTheme="majorBidi" w:hAnsiTheme="majorBidi" w:cstheme="majorBidi"/>
+          <w:b/>
+          <w:bCs/>
+          <w:color w:val="FF0000"/>
+          <w:sz w:val="24"/>
+          <w:szCs w:val="24"/>
+        </w:rPr>
+        <w:t>43</w:t>
+      </w:r>
+      <w:r>
+        <w:rPr>
+          <w:rFonts w:asciiTheme="majorBidi" w:hAnsiTheme="majorBidi" w:cstheme="majorBidi"/>
+          <w:b/>
+          <w:bCs/>
+          <w:color w:val="FF0000"/>
+          <w:sz w:val="24"/>
+          <w:szCs w:val="24"/>
+        </w:rPr>
+        <w:t xml:space="preserve"> in KnightTour.java</w:t>
+      </w:r>
+      <w:r>
+        <w:rPr>
+          <w:rFonts w:asciiTheme="majorBidi" w:hAnsiTheme="majorBidi" w:cstheme="majorBidi"/>
+          <w:sz w:val="24"/>
+          <w:szCs w:val="24"/>
+        </w:rPr>
+        <w:t>)</w:t>
       </w:r>
     </w:p>
     <w:p>
@@ -1073,15 +1179,7 @@
           <w:sz w:val="24"/>
           <w:szCs w:val="24"/>
         </w:rPr>
-        <w:t xml:space="preserve">Breadth First Search: </w:t>
-      </w:r>
-      <w:r>
-        <w:rPr>
-          <w:rFonts w:asciiTheme="majorBidi" w:hAnsiTheme="majorBidi" w:cstheme="majorBidi"/>
-          <w:sz w:val="24"/>
-          <w:szCs w:val="24"/>
-        </w:rPr>
-        <w:t>Explores all nodes level-by-level using a queue (FIFO). Ensures optimal solution (if exists) but may consume memory.</w:t>
+        <w:t>Breadth First Search: Explores all nodes level-by-level using a queue (FIFO). Ensures optimal solution (if exists) but may consume memory.</w:t>
       </w:r>
     </w:p>
     <w:p>
@@ -1143,15 +1241,7 @@
           <w:sz w:val="24"/>
           <w:szCs w:val="24"/>
         </w:rPr>
-        <w:t xml:space="preserve">DFS with Heuristic h1b [1]: </w:t>
-      </w:r>
-      <w:r>
-        <w:rPr>
-          <w:rFonts w:asciiTheme="majorBidi" w:hAnsiTheme="majorBidi" w:cstheme="majorBidi"/>
-          <w:sz w:val="24"/>
-          <w:szCs w:val="24"/>
-        </w:rPr>
-        <w:t>Chooses moves that minimize the number of possible moves at the next step. (</w:t>
+        <w:t>DFS with Heuristic h1b [1]: Chooses moves that minimize the number of possible moves at the next step. (</w:t>
       </w:r>
       <w:proofErr w:type="spellStart"/>
       <w:r>
@@ -1196,15 +1286,7 @@
           <w:sz w:val="24"/>
           <w:szCs w:val="24"/>
         </w:rPr>
-        <w:t xml:space="preserve">DFS with Heuristic h1 [1]: </w:t>
-      </w:r>
-      <w:r>
-        <w:rPr>
-          <w:rFonts w:asciiTheme="majorBidi" w:hAnsiTheme="majorBidi" w:cstheme="majorBidi"/>
-          <w:sz w:val="24"/>
-          <w:szCs w:val="24"/>
-        </w:rPr>
-        <w:t>Uses h1b for sorting but breaks ties based on the knight's distance to the nearest board corner.</w:t>
+        <w:t>DFS with Heuristic h1 [1]: Uses h1b for sorting but breaks ties based on the knight's distance to the nearest board corner.</w:t>
       </w:r>
     </w:p>
     <w:p>
@@ -1214,6 +1296,9 @@
           <w:ilvl w:val="0"/>
           <w:numId w:val="1"/>
         </w:numPr>
+        <w:pBdr>
+          <w:bottom w:val="single" w:sz="4" w:space="1" w:color="auto"/>
+        </w:pBdr>
         <w:tabs>
           <w:tab w:val="left" w:pos="960"/>
         </w:tabs>
@@ -1274,15 +1359,7 @@
           <w:sz w:val="24"/>
           <w:szCs w:val="24"/>
         </w:rPr>
-        <w:t>program contains the following components</w:t>
-      </w:r>
-      <w:r>
-        <w:rPr>
-          <w:rFonts w:asciiTheme="majorBidi" w:hAnsiTheme="majorBidi" w:cstheme="majorBidi"/>
-          <w:sz w:val="24"/>
-          <w:szCs w:val="24"/>
-        </w:rPr>
-        <w:t>:</w:t>
+        <w:t>program contains the following components:</w:t>
       </w:r>
     </w:p>
     <w:p>
@@ -1418,25 +1495,7 @@
           <w:sz w:val="24"/>
           <w:szCs w:val="24"/>
         </w:rPr>
-        <w:t>Heuristic methods: calculateH1</w:t>
-      </w:r>
-      <w:proofErr w:type="gramStart"/>
-      <w:r>
-        <w:rPr>
-          <w:rFonts w:asciiTheme="majorBidi" w:hAnsiTheme="majorBidi" w:cstheme="majorBidi"/>
-          <w:sz w:val="24"/>
-          <w:szCs w:val="24"/>
-        </w:rPr>
-        <w:t>b(</w:t>
-      </w:r>
-      <w:proofErr w:type="gramEnd"/>
-      <w:r>
-        <w:rPr>
-          <w:rFonts w:asciiTheme="majorBidi" w:hAnsiTheme="majorBidi" w:cstheme="majorBidi"/>
-          <w:sz w:val="24"/>
-          <w:szCs w:val="24"/>
-        </w:rPr>
-        <w:t xml:space="preserve">) and </w:t>
+        <w:t xml:space="preserve">Heuristic methods: calculateH1b() and </w:t>
       </w:r>
       <w:proofErr w:type="spellStart"/>
       <w:r>
@@ -1512,7 +1571,6 @@
         <w:t xml:space="preserve">Methods: </w:t>
       </w:r>
       <w:proofErr w:type="spellStart"/>
-      <w:proofErr w:type="gramStart"/>
       <w:r>
         <w:rPr>
           <w:rFonts w:asciiTheme="majorBidi" w:hAnsiTheme="majorBidi" w:cstheme="majorBidi"/>
@@ -1528,16 +1586,7 @@
           <w:sz w:val="24"/>
           <w:szCs w:val="24"/>
         </w:rPr>
-        <w:t>(</w:t>
-      </w:r>
-      <w:proofErr w:type="gramEnd"/>
-      <w:r>
-        <w:rPr>
-          <w:rFonts w:asciiTheme="majorBidi" w:hAnsiTheme="majorBidi" w:cstheme="majorBidi"/>
-          <w:sz w:val="24"/>
-          <w:szCs w:val="24"/>
-        </w:rPr>
-        <w:t xml:space="preserve">Node node): Checks if the goal state is reached. </w:t>
+        <w:t xml:space="preserve">(Node node): Checks if the goal state is reached. </w:t>
       </w:r>
     </w:p>
     <w:p>
@@ -1558,23 +1607,13 @@
           <w:szCs w:val="24"/>
         </w:rPr>
       </w:pPr>
-      <w:proofErr w:type="gramStart"/>
-      <w:r>
-        <w:rPr>
-          <w:rFonts w:asciiTheme="majorBidi" w:hAnsiTheme="majorBidi" w:cstheme="majorBidi"/>
-          <w:sz w:val="24"/>
-          <w:szCs w:val="24"/>
-        </w:rPr>
-        <w:t>expand(</w:t>
-      </w:r>
-      <w:proofErr w:type="gramEnd"/>
-      <w:r>
-        <w:rPr>
-          <w:rFonts w:asciiTheme="majorBidi" w:hAnsiTheme="majorBidi" w:cstheme="majorBidi"/>
-          <w:sz w:val="24"/>
-          <w:szCs w:val="24"/>
-        </w:rPr>
-        <w:t xml:space="preserve">Node </w:t>
+      <w:r>
+        <w:rPr>
+          <w:rFonts w:asciiTheme="majorBidi" w:hAnsiTheme="majorBidi" w:cstheme="majorBidi"/>
+          <w:sz w:val="24"/>
+          <w:szCs w:val="24"/>
+        </w:rPr>
+        <w:t xml:space="preserve">expand(Node </w:t>
       </w:r>
       <w:proofErr w:type="spellStart"/>
       <w:r>
@@ -1632,7 +1671,6 @@
         </w:rPr>
       </w:pPr>
       <w:proofErr w:type="spellStart"/>
-      <w:proofErr w:type="gramStart"/>
       <w:r>
         <w:rPr>
           <w:rFonts w:asciiTheme="majorBidi" w:hAnsiTheme="majorBidi" w:cstheme="majorBidi"/>
@@ -1648,16 +1686,7 @@
           <w:sz w:val="24"/>
           <w:szCs w:val="24"/>
         </w:rPr>
-        <w:t>(</w:t>
-      </w:r>
-      <w:proofErr w:type="gramEnd"/>
-      <w:r>
-        <w:rPr>
-          <w:rFonts w:asciiTheme="majorBidi" w:hAnsiTheme="majorBidi" w:cstheme="majorBidi"/>
-          <w:sz w:val="24"/>
-          <w:szCs w:val="24"/>
-        </w:rPr>
-        <w:t xml:space="preserve">Node node, int x, int y): Validates moves within board boundaries and checks for revisits. </w:t>
+        <w:t xml:space="preserve">(Node node, int x, int y): Validates moves within board boundaries and checks for revisits. </w:t>
       </w:r>
     </w:p>
     <w:p>
@@ -1738,25 +1767,7 @@
           <w:sz w:val="24"/>
           <w:szCs w:val="24"/>
         </w:rPr>
-        <w:t xml:space="preserve">Output: Return status (A solution found, Timeout, Out of Memory, </w:t>
-      </w:r>
-      <w:proofErr w:type="gramStart"/>
-      <w:r>
-        <w:rPr>
-          <w:rFonts w:asciiTheme="majorBidi" w:hAnsiTheme="majorBidi" w:cstheme="majorBidi"/>
-          <w:sz w:val="24"/>
-          <w:szCs w:val="24"/>
-        </w:rPr>
-        <w:t>No</w:t>
-      </w:r>
-      <w:proofErr w:type="gramEnd"/>
-      <w:r>
-        <w:rPr>
-          <w:rFonts w:asciiTheme="majorBidi" w:hAnsiTheme="majorBidi" w:cstheme="majorBidi"/>
-          <w:sz w:val="24"/>
-          <w:szCs w:val="24"/>
-        </w:rPr>
-        <w:t xml:space="preserve"> solution exists). Solution path (if found). Number of nodes expanded. Execution time. </w:t>
+        <w:t xml:space="preserve">Output: Return status (A solution found, Timeout, Out of Memory, No solution exists). Solution path (if found). Number of nodes expanded. Execution time. </w:t>
       </w:r>
     </w:p>
     <w:p>
@@ -1852,7 +1863,7 @@
                     <pic:cNvPicPr/>
                   </pic:nvPicPr>
                   <pic:blipFill>
-                    <a:blip r:embed="rId9">
+                    <a:blip r:embed="rId10">
                       <a:extLst>
                         <a:ext uri="{28A0092B-C50C-407E-A947-70E740481C1C}">
                           <a14:useLocalDpi xmlns:a14="http://schemas.microsoft.com/office/drawing/2010/main" val="0"/>
@@ -1881,15 +1892,17 @@
     </w:p>
     <w:p>
       <w:pPr>
-        <w:rPr>
-          <w:rFonts w:asciiTheme="majorBidi" w:hAnsiTheme="majorBidi" w:cstheme="majorBidi"/>
-          <w:sz w:val="24"/>
-          <w:szCs w:val="24"/>
-        </w:rPr>
-      </w:pPr>
-    </w:p>
-    <w:p>
-      <w:pPr>
+        <w:jc w:val="both"/>
+        <w:rPr>
+          <w:rFonts w:asciiTheme="majorBidi" w:hAnsiTheme="majorBidi" w:cstheme="majorBidi"/>
+          <w:sz w:val="24"/>
+          <w:szCs w:val="24"/>
+        </w:rPr>
+      </w:pPr>
+    </w:p>
+    <w:p>
+      <w:pPr>
+        <w:jc w:val="both"/>
         <w:rPr>
           <w:rFonts w:asciiTheme="majorBidi" w:hAnsiTheme="majorBidi" w:cstheme="majorBidi"/>
           <w:sz w:val="24"/>
@@ -1904,6 +1917,10 @@
           <w:ilvl w:val="0"/>
           <w:numId w:val="1"/>
         </w:numPr>
+        <w:pBdr>
+          <w:bottom w:val="single" w:sz="4" w:space="1" w:color="auto"/>
+        </w:pBdr>
+        <w:jc w:val="both"/>
         <w:rPr>
           <w:rFonts w:asciiTheme="majorBidi" w:hAnsiTheme="majorBidi" w:cstheme="majorBidi"/>
           <w:b/>
@@ -1927,77 +1944,190 @@
     <w:p>
       <w:pPr>
         <w:spacing w:line="360" w:lineRule="auto"/>
-        <w:rPr>
-          <w:rFonts w:asciiTheme="majorBidi" w:hAnsiTheme="majorBidi" w:cstheme="majorBidi"/>
-          <w:sz w:val="24"/>
-          <w:szCs w:val="24"/>
-        </w:rPr>
-      </w:pPr>
-      <w:r>
-        <w:rPr>
-          <w:rFonts w:asciiTheme="majorBidi" w:hAnsiTheme="majorBidi" w:cstheme="majorBidi"/>
-          <w:sz w:val="24"/>
-          <w:szCs w:val="24"/>
-        </w:rPr>
-        <w:t>The results f</w:t>
-      </w:r>
-      <w:r>
-        <w:rPr>
-          <w:rFonts w:asciiTheme="majorBidi" w:hAnsiTheme="majorBidi" w:cstheme="majorBidi"/>
-          <w:sz w:val="24"/>
-          <w:szCs w:val="24"/>
-        </w:rPr>
-        <w:t>or each search method a-d, and for each board size n = 8, 16, 32, 41, and 52 with a time limit of 15 minutes</w:t>
-      </w:r>
-      <w:r>
-        <w:rPr>
-          <w:rFonts w:asciiTheme="majorBidi" w:hAnsiTheme="majorBidi" w:cstheme="majorBidi"/>
-          <w:sz w:val="24"/>
-          <w:szCs w:val="24"/>
-        </w:rPr>
-        <w:t xml:space="preserve"> are given </w:t>
-      </w:r>
-      <w:r>
-        <w:rPr>
-          <w:rFonts w:asciiTheme="majorBidi" w:hAnsiTheme="majorBidi" w:cstheme="majorBidi"/>
-          <w:sz w:val="24"/>
-          <w:szCs w:val="24"/>
-        </w:rPr>
-        <w:t>in this section. Also, the output log files board.txt, path.txt, and moves.txt are also generated by the program and printed to terminal. The files of the runs below are included in the zip folder.</w:t>
+        <w:jc w:val="both"/>
+        <w:rPr>
+          <w:rFonts w:asciiTheme="majorBidi" w:hAnsiTheme="majorBidi" w:cstheme="majorBidi"/>
+          <w:sz w:val="24"/>
+          <w:szCs w:val="24"/>
+        </w:rPr>
+      </w:pPr>
+      <w:r>
+        <w:rPr>
+          <w:rFonts w:asciiTheme="majorBidi" w:hAnsiTheme="majorBidi" w:cstheme="majorBidi"/>
+          <w:sz w:val="24"/>
+          <w:szCs w:val="24"/>
+        </w:rPr>
+        <w:t xml:space="preserve">The results for each search method a-d, and for each board size n = 8, 16, 32, 41, and 52 with a time limit of 15 minutes are given </w:t>
+      </w:r>
+      <w:r>
+        <w:rPr>
+          <w:rFonts w:asciiTheme="majorBidi" w:hAnsiTheme="majorBidi" w:cstheme="majorBidi"/>
+          <w:sz w:val="24"/>
+          <w:szCs w:val="24"/>
+        </w:rPr>
+        <w:t>in this section. Also, the output log files board.txt, path.txt, and moves.txt are also generated by the program and printed to terminal. The files of the runs</w:t>
+      </w:r>
+      <w:r>
+        <w:rPr>
+          <w:rFonts w:asciiTheme="majorBidi" w:hAnsiTheme="majorBidi" w:cstheme="majorBidi"/>
+          <w:sz w:val="24"/>
+          <w:szCs w:val="24"/>
+        </w:rPr>
+        <w:t xml:space="preserve"> </w:t>
+      </w:r>
+      <w:r>
+        <w:rPr>
+          <w:rFonts w:asciiTheme="majorBidi" w:hAnsiTheme="majorBidi" w:cstheme="majorBidi"/>
+          <w:sz w:val="24"/>
+          <w:szCs w:val="24"/>
+        </w:rPr>
+        <w:t>are included in the zip folder</w:t>
+      </w:r>
+      <w:r>
+        <w:rPr>
+          <w:rFonts w:asciiTheme="majorBidi" w:hAnsiTheme="majorBidi" w:cstheme="majorBidi"/>
+          <w:sz w:val="24"/>
+          <w:szCs w:val="24"/>
+        </w:rPr>
+        <w:t xml:space="preserve"> under </w:t>
+      </w:r>
+      <w:r>
+        <w:rPr>
+          <w:rFonts w:asciiTheme="majorBidi" w:hAnsiTheme="majorBidi" w:cstheme="majorBidi"/>
+          <w:b/>
+          <w:bCs/>
+          <w:color w:val="FF0000"/>
+          <w:sz w:val="24"/>
+          <w:szCs w:val="24"/>
+        </w:rPr>
+        <w:t>Output</w:t>
+      </w:r>
+      <w:r>
+        <w:rPr>
+          <w:rFonts w:asciiTheme="majorBidi" w:hAnsiTheme="majorBidi" w:cstheme="majorBidi"/>
+          <w:color w:val="FF0000"/>
+          <w:sz w:val="24"/>
+          <w:szCs w:val="24"/>
+        </w:rPr>
+        <w:t xml:space="preserve"> </w:t>
+      </w:r>
+      <w:r>
+        <w:rPr>
+          <w:rFonts w:asciiTheme="majorBidi" w:hAnsiTheme="majorBidi" w:cstheme="majorBidi"/>
+          <w:sz w:val="24"/>
+          <w:szCs w:val="24"/>
+        </w:rPr>
+        <w:t>Directory</w:t>
+      </w:r>
+      <w:r>
+        <w:rPr>
+          <w:rFonts w:asciiTheme="majorBidi" w:hAnsiTheme="majorBidi" w:cstheme="majorBidi"/>
+          <w:sz w:val="24"/>
+          <w:szCs w:val="24"/>
+        </w:rPr>
+        <w:t>.</w:t>
       </w:r>
     </w:p>
     <w:p>
       <w:pPr>
         <w:spacing w:line="360" w:lineRule="auto"/>
-        <w:rPr>
-          <w:rFonts w:asciiTheme="majorBidi" w:hAnsiTheme="majorBidi" w:cstheme="majorBidi"/>
-          <w:sz w:val="24"/>
-          <w:szCs w:val="24"/>
-        </w:rPr>
-      </w:pPr>
-      <w:r>
-        <w:rPr>
-          <w:rFonts w:asciiTheme="majorBidi" w:hAnsiTheme="majorBidi" w:cstheme="majorBidi"/>
-          <w:sz w:val="24"/>
-          <w:szCs w:val="24"/>
-        </w:rPr>
-        <w:t>To run visualization using the python script feed the board.txt and path.txt</w:t>
-      </w:r>
-      <w:r>
-        <w:rPr>
-          <w:rFonts w:asciiTheme="majorBidi" w:hAnsiTheme="majorBidi" w:cstheme="majorBidi"/>
-          <w:sz w:val="24"/>
-          <w:szCs w:val="24"/>
-        </w:rPr>
-        <w:t xml:space="preserve"> generated by the Java code</w:t>
-      </w:r>
-      <w:r>
-        <w:rPr>
-          <w:rFonts w:asciiTheme="majorBidi" w:hAnsiTheme="majorBidi" w:cstheme="majorBidi"/>
-          <w:sz w:val="24"/>
-          <w:szCs w:val="24"/>
-        </w:rPr>
-        <w:t xml:space="preserve"> to Vizualization.py. Please make sure that these scripts are</w:t>
+        <w:jc w:val="both"/>
+        <w:rPr>
+          <w:rFonts w:asciiTheme="majorBidi" w:hAnsiTheme="majorBidi" w:cstheme="majorBidi"/>
+          <w:sz w:val="24"/>
+          <w:szCs w:val="24"/>
+        </w:rPr>
+      </w:pPr>
+      <w:r>
+        <w:rPr>
+          <w:rFonts w:asciiTheme="majorBidi" w:hAnsiTheme="majorBidi" w:cstheme="majorBidi"/>
+          <w:sz w:val="24"/>
+          <w:szCs w:val="24"/>
+        </w:rPr>
+        <w:t xml:space="preserve">To run visualization using the python script feed the </w:t>
+      </w:r>
+      <w:r>
+        <w:rPr>
+          <w:rFonts w:asciiTheme="majorBidi" w:hAnsiTheme="majorBidi" w:cstheme="majorBidi"/>
+          <w:b/>
+          <w:bCs/>
+          <w:color w:val="FF0000"/>
+          <w:sz w:val="24"/>
+          <w:szCs w:val="24"/>
+        </w:rPr>
+        <w:t>board.txt</w:t>
+      </w:r>
+      <w:r>
+        <w:rPr>
+          <w:rFonts w:asciiTheme="majorBidi" w:hAnsiTheme="majorBidi" w:cstheme="majorBidi"/>
+          <w:color w:val="FF0000"/>
+          <w:sz w:val="24"/>
+          <w:szCs w:val="24"/>
+        </w:rPr>
+        <w:t xml:space="preserve"> </w:t>
+      </w:r>
+      <w:r>
+        <w:rPr>
+          <w:rFonts w:asciiTheme="majorBidi" w:hAnsiTheme="majorBidi" w:cstheme="majorBidi"/>
+          <w:sz w:val="24"/>
+          <w:szCs w:val="24"/>
+        </w:rPr>
+        <w:t xml:space="preserve">and </w:t>
+      </w:r>
+      <w:r>
+        <w:rPr>
+          <w:rFonts w:asciiTheme="majorBidi" w:hAnsiTheme="majorBidi" w:cstheme="majorBidi"/>
+          <w:b/>
+          <w:bCs/>
+          <w:color w:val="FF0000"/>
+          <w:sz w:val="24"/>
+          <w:szCs w:val="24"/>
+        </w:rPr>
+        <w:t>path.txt</w:t>
+      </w:r>
+      <w:r>
+        <w:rPr>
+          <w:rFonts w:asciiTheme="majorBidi" w:hAnsiTheme="majorBidi" w:cstheme="majorBidi"/>
+          <w:color w:val="FF0000"/>
+          <w:sz w:val="24"/>
+          <w:szCs w:val="24"/>
+        </w:rPr>
+        <w:t xml:space="preserve"> </w:t>
+      </w:r>
+      <w:r>
+        <w:rPr>
+          <w:rFonts w:asciiTheme="majorBidi" w:hAnsiTheme="majorBidi" w:cstheme="majorBidi"/>
+          <w:sz w:val="24"/>
+          <w:szCs w:val="24"/>
+        </w:rPr>
+        <w:t>generated by the Java code</w:t>
+      </w:r>
+      <w:r>
+        <w:rPr>
+          <w:rFonts w:asciiTheme="majorBidi" w:hAnsiTheme="majorBidi" w:cstheme="majorBidi"/>
+          <w:sz w:val="24"/>
+          <w:szCs w:val="24"/>
+        </w:rPr>
+        <w:t xml:space="preserve"> to </w:t>
+      </w:r>
+      <w:r>
+        <w:rPr>
+          <w:rFonts w:asciiTheme="majorBidi" w:hAnsiTheme="majorBidi" w:cstheme="majorBidi"/>
+          <w:b/>
+          <w:bCs/>
+          <w:color w:val="FF0000"/>
+          <w:sz w:val="24"/>
+          <w:szCs w:val="24"/>
+        </w:rPr>
+        <w:t>Vizualization.py</w:t>
+      </w:r>
+      <w:r>
+        <w:rPr>
+          <w:rFonts w:asciiTheme="majorBidi" w:hAnsiTheme="majorBidi" w:cstheme="majorBidi"/>
+          <w:sz w:val="24"/>
+          <w:szCs w:val="24"/>
+        </w:rPr>
+        <w:t>. Please make sure that these scripts are</w:t>
       </w:r>
       <w:r>
         <w:rPr>
@@ -2011,15 +2141,17 @@
     <w:p>
       <w:pPr>
         <w:spacing w:line="360" w:lineRule="auto"/>
-        <w:rPr>
-          <w:rFonts w:asciiTheme="majorBidi" w:hAnsiTheme="majorBidi" w:cstheme="majorBidi"/>
-          <w:sz w:val="24"/>
-          <w:szCs w:val="24"/>
-        </w:rPr>
-      </w:pPr>
-      <w:r>
-        <w:rPr>
-          <w:rFonts w:asciiTheme="majorBidi" w:hAnsiTheme="majorBidi" w:cstheme="majorBidi"/>
+        <w:jc w:val="both"/>
+        <w:rPr>
+          <w:rFonts w:asciiTheme="majorBidi" w:hAnsiTheme="majorBidi" w:cstheme="majorBidi"/>
+          <w:sz w:val="24"/>
+          <w:szCs w:val="24"/>
+        </w:rPr>
+      </w:pPr>
+      <w:r>
+        <w:rPr>
+          <w:rFonts w:asciiTheme="majorBidi" w:hAnsiTheme="majorBidi" w:cstheme="majorBidi"/>
+          <w:noProof/>
           <w:sz w:val="24"/>
           <w:szCs w:val="24"/>
         </w:rPr>
@@ -2047,7 +2179,7 @@
                     <pic:cNvPicPr/>
                   </pic:nvPicPr>
                   <pic:blipFill>
-                    <a:blip r:embed="rId10" cstate="print">
+                    <a:blip r:embed="rId11" cstate="print">
                       <a:extLst>
                         <a:ext uri="{28A0092B-C50C-407E-A947-70E740481C1C}">
                           <a14:useLocalDpi xmlns:a14="http://schemas.microsoft.com/office/drawing/2010/main" val="0"/>
@@ -2085,27 +2217,146 @@
     <w:p>
       <w:pPr>
         <w:spacing w:line="360" w:lineRule="auto"/>
-        <w:rPr>
-          <w:rFonts w:asciiTheme="majorBidi" w:hAnsiTheme="majorBidi" w:cstheme="majorBidi"/>
-          <w:sz w:val="24"/>
-          <w:szCs w:val="24"/>
-        </w:rPr>
-      </w:pPr>
+        <w:jc w:val="both"/>
+        <w:rPr>
+          <w:rFonts w:asciiTheme="majorBidi" w:hAnsiTheme="majorBidi" w:cstheme="majorBidi"/>
+          <w:sz w:val="24"/>
+          <w:szCs w:val="24"/>
+        </w:rPr>
+      </w:pPr>
+    </w:p>
+    <w:p>
+      <w:pPr>
+        <w:spacing w:line="360" w:lineRule="auto"/>
+        <w:jc w:val="both"/>
+        <w:rPr>
+          <w:rFonts w:asciiTheme="majorBidi" w:hAnsiTheme="majorBidi" w:cstheme="majorBidi"/>
+          <w:b/>
+          <w:bCs/>
+          <w:sz w:val="24"/>
+          <w:szCs w:val="24"/>
+        </w:rPr>
+      </w:pPr>
+      <w:r>
+        <w:rPr>
+          <w:rFonts w:asciiTheme="majorBidi" w:hAnsiTheme="majorBidi" w:cstheme="majorBidi"/>
+          <w:b/>
+          <w:bCs/>
+          <w:sz w:val="24"/>
+          <w:szCs w:val="24"/>
+        </w:rPr>
+        <w:t>For N=8, 16, 32, 41, 52 runs please proceed to Output – Tree Search Algorithm Directory</w:t>
+      </w:r>
+      <w:r>
+        <w:rPr>
+          <w:rFonts w:asciiTheme="majorBidi" w:hAnsiTheme="majorBidi" w:cstheme="majorBidi"/>
+          <w:b/>
+          <w:bCs/>
+          <w:sz w:val="24"/>
+          <w:szCs w:val="24"/>
+        </w:rPr>
+        <w:t xml:space="preserve"> </w:t>
+      </w:r>
+      <w:r>
+        <w:rPr>
+          <w:rFonts w:asciiTheme="majorBidi" w:hAnsiTheme="majorBidi" w:cstheme="majorBidi"/>
+          <w:b/>
+          <w:bCs/>
+          <w:sz w:val="24"/>
+          <w:szCs w:val="24"/>
+        </w:rPr>
+        <w:t xml:space="preserve">We have </w:t>
+      </w:r>
+      <w:r>
+        <w:rPr>
+          <w:rFonts w:asciiTheme="majorBidi" w:hAnsiTheme="majorBidi" w:cstheme="majorBidi"/>
+          <w:b/>
+          <w:bCs/>
+          <w:sz w:val="24"/>
+          <w:szCs w:val="24"/>
+        </w:rPr>
+        <w:t>p</w:t>
+      </w:r>
+      <w:r>
+        <w:rPr>
+          <w:rFonts w:asciiTheme="majorBidi" w:hAnsiTheme="majorBidi" w:cstheme="majorBidi"/>
+          <w:b/>
+          <w:bCs/>
+          <w:sz w:val="24"/>
+          <w:szCs w:val="24"/>
+        </w:rPr>
+        <w:t xml:space="preserve">rovided </w:t>
+      </w:r>
+      <w:r>
+        <w:rPr>
+          <w:rFonts w:asciiTheme="majorBidi" w:hAnsiTheme="majorBidi" w:cstheme="majorBidi"/>
+          <w:b/>
+          <w:bCs/>
+          <w:color w:val="FF0000"/>
+          <w:sz w:val="24"/>
+          <w:szCs w:val="24"/>
+        </w:rPr>
+        <w:t xml:space="preserve">Complete Runs </w:t>
+      </w:r>
+      <w:r>
+        <w:rPr>
+          <w:rFonts w:asciiTheme="majorBidi" w:hAnsiTheme="majorBidi" w:cstheme="majorBidi"/>
+          <w:b/>
+          <w:bCs/>
+          <w:sz w:val="24"/>
+          <w:szCs w:val="24"/>
+        </w:rPr>
+        <w:t>with</w:t>
+      </w:r>
+      <w:r>
+        <w:rPr>
+          <w:rFonts w:asciiTheme="majorBidi" w:hAnsiTheme="majorBidi" w:cstheme="majorBidi"/>
+          <w:b/>
+          <w:bCs/>
+          <w:sz w:val="24"/>
+          <w:szCs w:val="24"/>
+        </w:rPr>
+        <w:t>:</w:t>
+      </w:r>
+    </w:p>
+    <w:p>
+      <w:pPr>
+        <w:spacing w:line="360" w:lineRule="auto"/>
+        <w:jc w:val="both"/>
+        <w:rPr>
+          <w:rFonts w:asciiTheme="majorBidi" w:hAnsiTheme="majorBidi" w:cstheme="majorBidi"/>
+          <w:b/>
+          <w:bCs/>
+          <w:color w:val="FF0000"/>
+          <w:sz w:val="24"/>
+          <w:szCs w:val="24"/>
+        </w:rPr>
+      </w:pPr>
+      <w:r>
+        <w:rPr>
+          <w:rFonts w:asciiTheme="majorBidi" w:hAnsiTheme="majorBidi" w:cstheme="majorBidi"/>
+          <w:b/>
+          <w:bCs/>
+          <w:color w:val="FF0000"/>
+          <w:sz w:val="24"/>
+          <w:szCs w:val="24"/>
+        </w:rPr>
+        <w:t xml:space="preserve"> Board + Path + Moves (Total No. of Nodes Expanded + Time) in these log files </w:t>
+      </w:r>
     </w:p>
     <w:p>
       <w:pPr>
         <w:pStyle w:val="ListParagraph"/>
         <w:numPr>
-          <w:ilvl w:val="1"/>
-          <w:numId w:val="1"/>
+          <w:ilvl w:val="2"/>
+          <w:numId w:val="3"/>
         </w:numPr>
         <w:spacing w:line="360" w:lineRule="auto"/>
+        <w:jc w:val="both"/>
         <w:rPr>
           <w:rFonts w:asciiTheme="majorBidi" w:hAnsiTheme="majorBidi" w:cstheme="majorBidi"/>
           <w:b/>
           <w:bCs/>
-          <w:i/>
-          <w:iCs/>
           <w:sz w:val="24"/>
           <w:szCs w:val="24"/>
         </w:rPr>
@@ -2115,118 +2366,69 @@
           <w:rFonts w:asciiTheme="majorBidi" w:hAnsiTheme="majorBidi" w:cstheme="majorBidi"/>
           <w:b/>
           <w:bCs/>
-          <w:i/>
-          <w:iCs/>
-          <w:sz w:val="24"/>
-          <w:szCs w:val="24"/>
-        </w:rPr>
-        <w:t xml:space="preserve"> N = 8</w:t>
+          <w:sz w:val="24"/>
+          <w:szCs w:val="24"/>
+        </w:rPr>
+        <w:t xml:space="preserve">For each of the </w:t>
       </w:r>
       <w:r>
         <w:rPr>
           <w:rFonts w:asciiTheme="majorBidi" w:hAnsiTheme="majorBidi" w:cstheme="majorBidi"/>
           <w:b/>
           <w:bCs/>
-          <w:i/>
-          <w:iCs/>
-          <w:sz w:val="24"/>
-          <w:szCs w:val="24"/>
-        </w:rPr>
-        <w:t xml:space="preserve"> </w:t>
+          <w:color w:val="FF0000"/>
+          <w:sz w:val="24"/>
+          <w:szCs w:val="24"/>
+        </w:rPr>
+        <w:t>4 algorithms (BFS, DFS, DFS-H1B, DFS-H2)</w:t>
+      </w:r>
+      <w:r>
+        <w:rPr>
+          <w:rFonts w:asciiTheme="majorBidi" w:hAnsiTheme="majorBidi" w:cstheme="majorBidi"/>
+          <w:b/>
+          <w:bCs/>
+          <w:sz w:val="24"/>
+          <w:szCs w:val="24"/>
+        </w:rPr>
+        <w:t>.</w:t>
       </w:r>
     </w:p>
     <w:p>
       <w:pPr>
         <w:pStyle w:val="ListParagraph"/>
         <w:numPr>
-          <w:ilvl w:val="0"/>
-          <w:numId w:val="7"/>
+          <w:ilvl w:val="2"/>
+          <w:numId w:val="3"/>
         </w:numPr>
         <w:spacing w:line="360" w:lineRule="auto"/>
-        <w:rPr>
-          <w:rFonts w:asciiTheme="majorBidi" w:hAnsiTheme="majorBidi" w:cstheme="majorBidi"/>
-          <w:sz w:val="24"/>
-          <w:szCs w:val="24"/>
-        </w:rPr>
-      </w:pPr>
-      <w:r>
-        <w:rPr>
-          <w:rFonts w:asciiTheme="majorBidi" w:hAnsiTheme="majorBidi" w:cstheme="majorBidi"/>
-          <w:sz w:val="24"/>
-          <w:szCs w:val="24"/>
-        </w:rPr>
-        <w:drawing>
-          <wp:anchor distT="0" distB="0" distL="114300" distR="114300" simplePos="0" relativeHeight="251663360" behindDoc="1" locked="0" layoutInCell="1" allowOverlap="1" wp14:anchorId="1BB6262F" wp14:editId="57F78F19">
-            <wp:simplePos x="0" y="0"/>
-            <wp:positionH relativeFrom="margin">
-              <wp:align>left</wp:align>
-            </wp:positionH>
-            <wp:positionV relativeFrom="paragraph">
-              <wp:posOffset>285750</wp:posOffset>
-            </wp:positionV>
-            <wp:extent cx="3076575" cy="390525"/>
-            <wp:effectExtent l="0" t="0" r="9525" b="9525"/>
-            <wp:wrapTight wrapText="bothSides">
-              <wp:wrapPolygon edited="0">
-                <wp:start x="0" y="0"/>
-                <wp:lineTo x="0" y="21073"/>
-                <wp:lineTo x="21533" y="21073"/>
-                <wp:lineTo x="21533" y="0"/>
-                <wp:lineTo x="0" y="0"/>
-              </wp:wrapPolygon>
-            </wp:wrapTight>
-            <wp:docPr id="1162772049" name="Picture 1"/>
-            <wp:cNvGraphicFramePr>
-              <a:graphicFrameLocks xmlns:a="http://schemas.openxmlformats.org/drawingml/2006/main" noChangeAspect="1"/>
-            </wp:cNvGraphicFramePr>
-            <a:graphic xmlns:a="http://schemas.openxmlformats.org/drawingml/2006/main">
-              <a:graphicData uri="http://schemas.openxmlformats.org/drawingml/2006/picture">
-                <pic:pic xmlns:pic="http://schemas.openxmlformats.org/drawingml/2006/picture">
-                  <pic:nvPicPr>
-                    <pic:cNvPr id="1162772049" name=""/>
-                    <pic:cNvPicPr/>
-                  </pic:nvPicPr>
-                  <pic:blipFill>
-                    <a:blip r:embed="rId11">
-                      <a:extLst>
-                        <a:ext uri="{28A0092B-C50C-407E-A947-70E740481C1C}">
-                          <a14:useLocalDpi xmlns:a14="http://schemas.microsoft.com/office/drawing/2010/main" val="0"/>
-                        </a:ext>
-                      </a:extLst>
-                    </a:blip>
-                    <a:stretch>
-                      <a:fillRect/>
-                    </a:stretch>
-                  </pic:blipFill>
-                  <pic:spPr>
-                    <a:xfrm>
-                      <a:off x="0" y="0"/>
-                      <a:ext cx="3076575" cy="390525"/>
-                    </a:xfrm>
-                    <a:prstGeom prst="rect">
-                      <a:avLst/>
-                    </a:prstGeom>
-                  </pic:spPr>
-                </pic:pic>
-              </a:graphicData>
-            </a:graphic>
-          </wp:anchor>
-        </w:drawing>
-      </w:r>
-      <w:r>
-        <w:rPr>
-          <w:rFonts w:asciiTheme="majorBidi" w:hAnsiTheme="majorBidi" w:cstheme="majorBidi"/>
-          <w:sz w:val="24"/>
-          <w:szCs w:val="24"/>
-        </w:rPr>
-        <w:t>BFS</w:t>
+        <w:jc w:val="both"/>
+        <w:rPr>
+          <w:rFonts w:asciiTheme="majorBidi" w:hAnsiTheme="majorBidi" w:cstheme="majorBidi"/>
+          <w:b/>
+          <w:bCs/>
+          <w:sz w:val="24"/>
+          <w:szCs w:val="24"/>
+        </w:rPr>
+      </w:pPr>
+      <w:r>
+        <w:rPr>
+          <w:rFonts w:asciiTheme="majorBidi" w:hAnsiTheme="majorBidi" w:cstheme="majorBidi"/>
+          <w:b/>
+          <w:bCs/>
+          <w:sz w:val="24"/>
+          <w:szCs w:val="24"/>
+        </w:rPr>
+        <w:t>Visualization Script that takes Board.txt + Path.txt as Input to visualize the N x N Board and display the Knight Tour. – For Large N Values – Feel Free to speed up the FPS value to get a faster Animation.</w:t>
       </w:r>
     </w:p>
     <w:p>
       <w:pPr>
         <w:spacing w:line="360" w:lineRule="auto"/>
-        <w:rPr>
-          <w:rFonts w:asciiTheme="majorBidi" w:hAnsiTheme="majorBidi" w:cstheme="majorBidi"/>
+        <w:jc w:val="both"/>
+        <w:rPr>
+          <w:rFonts w:asciiTheme="majorBidi" w:hAnsiTheme="majorBidi" w:cstheme="majorBidi"/>
+          <w:b/>
+          <w:bCs/>
           <w:sz w:val="24"/>
           <w:szCs w:val="24"/>
         </w:rPr>
@@ -2235,9 +2437,24 @@
     <w:p>
       <w:pPr>
         <w:spacing w:line="360" w:lineRule="auto"/>
-        <w:ind w:left="360"/>
-        <w:rPr>
-          <w:rFonts w:asciiTheme="majorBidi" w:hAnsiTheme="majorBidi" w:cstheme="majorBidi"/>
+        <w:jc w:val="both"/>
+        <w:rPr>
+          <w:rFonts w:asciiTheme="majorBidi" w:hAnsiTheme="majorBidi" w:cstheme="majorBidi"/>
+          <w:b/>
+          <w:bCs/>
+          <w:sz w:val="24"/>
+          <w:szCs w:val="24"/>
+        </w:rPr>
+      </w:pPr>
+    </w:p>
+    <w:p>
+      <w:pPr>
+        <w:spacing w:line="360" w:lineRule="auto"/>
+        <w:jc w:val="both"/>
+        <w:rPr>
+          <w:rFonts w:asciiTheme="majorBidi" w:hAnsiTheme="majorBidi" w:cstheme="majorBidi"/>
+          <w:b/>
+          <w:bCs/>
           <w:sz w:val="24"/>
           <w:szCs w:val="24"/>
         </w:rPr>
@@ -2247,1531 +2464,135 @@
       <w:pPr>
         <w:pStyle w:val="ListParagraph"/>
         <w:numPr>
-          <w:ilvl w:val="0"/>
-          <w:numId w:val="7"/>
+          <w:ilvl w:val="2"/>
+          <w:numId w:val="3"/>
         </w:numPr>
         <w:spacing w:line="360" w:lineRule="auto"/>
-        <w:rPr>
-          <w:rFonts w:asciiTheme="majorBidi" w:hAnsiTheme="majorBidi" w:cstheme="majorBidi"/>
-          <w:sz w:val="24"/>
-          <w:szCs w:val="24"/>
-        </w:rPr>
-      </w:pPr>
-      <w:r>
-        <w:rPr>
-          <w:rFonts w:asciiTheme="majorBidi" w:hAnsiTheme="majorBidi" w:cstheme="majorBidi"/>
-          <w:sz w:val="24"/>
-          <w:szCs w:val="24"/>
-        </w:rPr>
-        <w:t>DFS</w:t>
-      </w:r>
-    </w:p>
-    <w:p>
-      <w:pPr>
-        <w:spacing w:line="360" w:lineRule="auto"/>
-        <w:ind w:left="360"/>
-        <w:rPr>
-          <w:rFonts w:asciiTheme="majorBidi" w:hAnsiTheme="majorBidi" w:cstheme="majorBidi"/>
-          <w:sz w:val="24"/>
-          <w:szCs w:val="24"/>
-        </w:rPr>
-      </w:pPr>
-      <w:r>
-        <w:rPr>
-          <w:rFonts w:asciiTheme="majorBidi" w:hAnsiTheme="majorBidi" w:cstheme="majorBidi"/>
-          <w:sz w:val="24"/>
-          <w:szCs w:val="24"/>
-        </w:rPr>
-        <w:drawing>
-          <wp:anchor distT="0" distB="0" distL="114300" distR="114300" simplePos="0" relativeHeight="251664384" behindDoc="0" locked="0" layoutInCell="1" allowOverlap="1" wp14:anchorId="0D793C4E" wp14:editId="604E75E2">
-            <wp:simplePos x="1143000" y="7734300"/>
-            <wp:positionH relativeFrom="column">
-              <wp:align>left</wp:align>
-            </wp:positionH>
-            <wp:positionV relativeFrom="paragraph">
-              <wp:align>top</wp:align>
-            </wp:positionV>
-            <wp:extent cx="3134162" cy="476316"/>
-            <wp:effectExtent l="0" t="0" r="9525" b="0"/>
-            <wp:wrapSquare wrapText="bothSides"/>
-            <wp:docPr id="483109039" name="Picture 1" descr="A number with black and orange numbers&#10;&#10;Description automatically generated with medium confidence"/>
-            <wp:cNvGraphicFramePr>
-              <a:graphicFrameLocks xmlns:a="http://schemas.openxmlformats.org/drawingml/2006/main" noChangeAspect="1"/>
-            </wp:cNvGraphicFramePr>
-            <a:graphic xmlns:a="http://schemas.openxmlformats.org/drawingml/2006/main">
-              <a:graphicData uri="http://schemas.openxmlformats.org/drawingml/2006/picture">
-                <pic:pic xmlns:pic="http://schemas.openxmlformats.org/drawingml/2006/picture">
-                  <pic:nvPicPr>
-                    <pic:cNvPr id="483109039" name="Picture 1" descr="A number with black and orange numbers&#10;&#10;Description automatically generated with medium confidence"/>
-                    <pic:cNvPicPr/>
-                  </pic:nvPicPr>
-                  <pic:blipFill>
-                    <a:blip r:embed="rId12">
-                      <a:extLst>
-                        <a:ext uri="{28A0092B-C50C-407E-A947-70E740481C1C}">
-                          <a14:useLocalDpi xmlns:a14="http://schemas.microsoft.com/office/drawing/2010/main" val="0"/>
-                        </a:ext>
-                      </a:extLst>
-                    </a:blip>
-                    <a:stretch>
-                      <a:fillRect/>
-                    </a:stretch>
-                  </pic:blipFill>
-                  <pic:spPr>
-                    <a:xfrm>
-                      <a:off x="0" y="0"/>
-                      <a:ext cx="3134162" cy="476316"/>
-                    </a:xfrm>
-                    <a:prstGeom prst="rect">
-                      <a:avLst/>
-                    </a:prstGeom>
-                  </pic:spPr>
-                </pic:pic>
-              </a:graphicData>
-            </a:graphic>
-          </wp:anchor>
-        </w:drawing>
-      </w:r>
-      <w:r>
-        <w:rPr>
-          <w:rFonts w:asciiTheme="majorBidi" w:hAnsiTheme="majorBidi" w:cstheme="majorBidi"/>
-          <w:sz w:val="24"/>
-          <w:szCs w:val="24"/>
-        </w:rPr>
-        <w:br w:type="textWrapping" w:clear="all"/>
-      </w:r>
-    </w:p>
-    <w:p>
-      <w:pPr>
-        <w:spacing w:line="360" w:lineRule="auto"/>
-        <w:ind w:left="360"/>
-        <w:rPr>
-          <w:rFonts w:asciiTheme="majorBidi" w:hAnsiTheme="majorBidi" w:cstheme="majorBidi"/>
-          <w:sz w:val="24"/>
-          <w:szCs w:val="24"/>
-        </w:rPr>
-      </w:pPr>
-    </w:p>
-    <w:p>
-      <w:pPr>
-        <w:spacing w:line="360" w:lineRule="auto"/>
-        <w:ind w:left="360"/>
-        <w:rPr>
-          <w:rFonts w:asciiTheme="majorBidi" w:hAnsiTheme="majorBidi" w:cstheme="majorBidi"/>
-          <w:sz w:val="24"/>
-          <w:szCs w:val="24"/>
-        </w:rPr>
-      </w:pPr>
-    </w:p>
-    <w:p>
-      <w:pPr>
-        <w:spacing w:line="360" w:lineRule="auto"/>
-        <w:ind w:left="360"/>
-        <w:rPr>
-          <w:rFonts w:asciiTheme="majorBidi" w:hAnsiTheme="majorBidi" w:cstheme="majorBidi"/>
-          <w:sz w:val="24"/>
-          <w:szCs w:val="24"/>
-        </w:rPr>
-      </w:pPr>
-    </w:p>
-    <w:p>
-      <w:pPr>
-        <w:spacing w:line="360" w:lineRule="auto"/>
-        <w:rPr>
-          <w:rFonts w:asciiTheme="majorBidi" w:hAnsiTheme="majorBidi" w:cstheme="majorBidi"/>
-          <w:sz w:val="24"/>
-          <w:szCs w:val="24"/>
-        </w:rPr>
-      </w:pPr>
-      <w:r>
-        <w:drawing>
-          <wp:anchor distT="0" distB="0" distL="114300" distR="114300" simplePos="0" relativeHeight="251665408" behindDoc="1" locked="0" layoutInCell="1" allowOverlap="1" wp14:anchorId="094DAF6C" wp14:editId="31E421F2">
-            <wp:simplePos x="0" y="0"/>
-            <wp:positionH relativeFrom="column">
-              <wp:posOffset>228600</wp:posOffset>
-            </wp:positionH>
-            <wp:positionV relativeFrom="paragraph">
-              <wp:posOffset>0</wp:posOffset>
-            </wp:positionV>
-            <wp:extent cx="3116580" cy="1463040"/>
-            <wp:effectExtent l="0" t="0" r="7620" b="3810"/>
-            <wp:wrapTopAndBottom/>
-            <wp:docPr id="1484122639" name="Picture 1" descr="A number grid with numbers&#10;&#10;Description automatically generated"/>
-            <wp:cNvGraphicFramePr>
-              <a:graphicFrameLocks xmlns:a="http://schemas.openxmlformats.org/drawingml/2006/main" noChangeAspect="1"/>
-            </wp:cNvGraphicFramePr>
-            <a:graphic xmlns:a="http://schemas.openxmlformats.org/drawingml/2006/main">
-              <a:graphicData uri="http://schemas.openxmlformats.org/drawingml/2006/picture">
-                <pic:pic xmlns:pic="http://schemas.openxmlformats.org/drawingml/2006/picture">
-                  <pic:nvPicPr>
-                    <pic:cNvPr id="1484122639" name="Picture 1" descr="A number grid with numbers&#10;&#10;Description automatically generated"/>
-                    <pic:cNvPicPr/>
-                  </pic:nvPicPr>
-                  <pic:blipFill>
-                    <a:blip r:embed="rId13">
-                      <a:extLst>
-                        <a:ext uri="{28A0092B-C50C-407E-A947-70E740481C1C}">
-                          <a14:useLocalDpi xmlns:a14="http://schemas.microsoft.com/office/drawing/2010/main" val="0"/>
-                        </a:ext>
-                      </a:extLst>
-                    </a:blip>
-                    <a:stretch>
-                      <a:fillRect/>
-                    </a:stretch>
-                  </pic:blipFill>
-                  <pic:spPr>
-                    <a:xfrm>
-                      <a:off x="0" y="0"/>
-                      <a:ext cx="3116580" cy="1463040"/>
-                    </a:xfrm>
-                    <a:prstGeom prst="rect">
-                      <a:avLst/>
-                    </a:prstGeom>
-                  </pic:spPr>
-                </pic:pic>
-              </a:graphicData>
-            </a:graphic>
-            <wp14:sizeRelH relativeFrom="margin">
-              <wp14:pctWidth>0</wp14:pctWidth>
-            </wp14:sizeRelH>
-            <wp14:sizeRelV relativeFrom="margin">
-              <wp14:pctHeight>0</wp14:pctHeight>
-            </wp14:sizeRelV>
-          </wp:anchor>
-        </w:drawing>
+        <w:jc w:val="both"/>
+        <w:rPr>
+          <w:rFonts w:asciiTheme="majorBidi" w:hAnsiTheme="majorBidi" w:cstheme="majorBidi"/>
+          <w:b/>
+          <w:bCs/>
+          <w:sz w:val="24"/>
+          <w:szCs w:val="24"/>
+        </w:rPr>
+      </w:pPr>
+      <w:r>
+        <w:rPr>
+          <w:rFonts w:asciiTheme="majorBidi" w:hAnsiTheme="majorBidi" w:cstheme="majorBidi"/>
+          <w:b/>
+          <w:bCs/>
+          <w:sz w:val="24"/>
+          <w:szCs w:val="24"/>
+        </w:rPr>
+        <w:lastRenderedPageBreak/>
+        <w:t>In Short:</w:t>
       </w:r>
     </w:p>
     <w:p>
       <w:pPr>
         <w:pStyle w:val="ListParagraph"/>
         <w:numPr>
-          <w:ilvl w:val="0"/>
-          <w:numId w:val="7"/>
+          <w:ilvl w:val="2"/>
+          <w:numId w:val="3"/>
         </w:numPr>
         <w:spacing w:line="360" w:lineRule="auto"/>
-        <w:rPr>
-          <w:rFonts w:asciiTheme="majorBidi" w:hAnsiTheme="majorBidi" w:cstheme="majorBidi"/>
-          <w:sz w:val="24"/>
-          <w:szCs w:val="24"/>
-        </w:rPr>
-      </w:pPr>
-      <w:r>
-        <w:rPr>
-          <w:rFonts w:asciiTheme="majorBidi" w:hAnsiTheme="majorBidi" w:cstheme="majorBidi"/>
-          <w:sz w:val="24"/>
-          <w:szCs w:val="24"/>
-        </w:rPr>
-        <w:t>DFS-h1b</w:t>
-      </w:r>
-    </w:p>
-    <w:p>
-      <w:pPr>
-        <w:spacing w:line="360" w:lineRule="auto"/>
-        <w:rPr>
-          <w:rFonts w:asciiTheme="majorBidi" w:hAnsiTheme="majorBidi" w:cstheme="majorBidi"/>
-          <w:sz w:val="24"/>
-          <w:szCs w:val="24"/>
-        </w:rPr>
-      </w:pPr>
-      <w:r>
-        <w:rPr>
-          <w:rFonts w:asciiTheme="majorBidi" w:hAnsiTheme="majorBidi" w:cstheme="majorBidi"/>
-          <w:sz w:val="24"/>
-          <w:szCs w:val="24"/>
-        </w:rPr>
-        <w:drawing>
-          <wp:inline distT="0" distB="0" distL="0" distR="0" wp14:anchorId="6292012F" wp14:editId="16444391">
-            <wp:extent cx="2934109" cy="466790"/>
-            <wp:effectExtent l="0" t="0" r="0" b="9525"/>
-            <wp:docPr id="245394061" name="Picture 1"/>
-            <wp:cNvGraphicFramePr>
-              <a:graphicFrameLocks xmlns:a="http://schemas.openxmlformats.org/drawingml/2006/main" noChangeAspect="1"/>
-            </wp:cNvGraphicFramePr>
-            <a:graphic xmlns:a="http://schemas.openxmlformats.org/drawingml/2006/main">
-              <a:graphicData uri="http://schemas.openxmlformats.org/drawingml/2006/picture">
-                <pic:pic xmlns:pic="http://schemas.openxmlformats.org/drawingml/2006/picture">
-                  <pic:nvPicPr>
-                    <pic:cNvPr id="245394061" name=""/>
-                    <pic:cNvPicPr/>
-                  </pic:nvPicPr>
-                  <pic:blipFill>
-                    <a:blip r:embed="rId14"/>
-                    <a:stretch>
-                      <a:fillRect/>
-                    </a:stretch>
-                  </pic:blipFill>
-                  <pic:spPr>
-                    <a:xfrm>
-                      <a:off x="0" y="0"/>
-                      <a:ext cx="2934109" cy="466790"/>
-                    </a:xfrm>
-                    <a:prstGeom prst="rect">
-                      <a:avLst/>
-                    </a:prstGeom>
-                  </pic:spPr>
-                </pic:pic>
-              </a:graphicData>
-            </a:graphic>
-          </wp:inline>
-        </w:drawing>
-      </w:r>
-    </w:p>
-    <w:p>
-      <w:pPr>
-        <w:spacing w:line="360" w:lineRule="auto"/>
-        <w:rPr>
-          <w:rFonts w:asciiTheme="majorBidi" w:hAnsiTheme="majorBidi" w:cstheme="majorBidi"/>
-          <w:sz w:val="24"/>
-          <w:szCs w:val="24"/>
-        </w:rPr>
-      </w:pPr>
-      <w:r>
-        <w:rPr>
-          <w:rFonts w:asciiTheme="majorBidi" w:hAnsiTheme="majorBidi" w:cstheme="majorBidi"/>
-          <w:sz w:val="24"/>
-          <w:szCs w:val="24"/>
-        </w:rPr>
-        <w:drawing>
-          <wp:inline distT="0" distB="0" distL="0" distR="0" wp14:anchorId="0B919FE2" wp14:editId="0375B623">
-            <wp:extent cx="3291840" cy="1494112"/>
-            <wp:effectExtent l="0" t="0" r="3810" b="0"/>
-            <wp:docPr id="645488482" name="Picture 1" descr="A number grid with black numbers&#10;&#10;Description automatically generated"/>
-            <wp:cNvGraphicFramePr>
-              <a:graphicFrameLocks xmlns:a="http://schemas.openxmlformats.org/drawingml/2006/main" noChangeAspect="1"/>
-            </wp:cNvGraphicFramePr>
-            <a:graphic xmlns:a="http://schemas.openxmlformats.org/drawingml/2006/main">
-              <a:graphicData uri="http://schemas.openxmlformats.org/drawingml/2006/picture">
-                <pic:pic xmlns:pic="http://schemas.openxmlformats.org/drawingml/2006/picture">
-                  <pic:nvPicPr>
-                    <pic:cNvPr id="645488482" name="Picture 1" descr="A number grid with black numbers&#10;&#10;Description automatically generated"/>
-                    <pic:cNvPicPr/>
-                  </pic:nvPicPr>
-                  <pic:blipFill>
-                    <a:blip r:embed="rId15"/>
-                    <a:stretch>
-                      <a:fillRect/>
-                    </a:stretch>
-                  </pic:blipFill>
-                  <pic:spPr>
-                    <a:xfrm>
-                      <a:off x="0" y="0"/>
-                      <a:ext cx="3300641" cy="1498107"/>
-                    </a:xfrm>
-                    <a:prstGeom prst="rect">
-                      <a:avLst/>
-                    </a:prstGeom>
-                  </pic:spPr>
-                </pic:pic>
-              </a:graphicData>
-            </a:graphic>
-          </wp:inline>
-        </w:drawing>
+        <w:jc w:val="both"/>
+        <w:rPr>
+          <w:rFonts w:asciiTheme="majorBidi" w:hAnsiTheme="majorBidi" w:cstheme="majorBidi"/>
+          <w:sz w:val="24"/>
+          <w:szCs w:val="24"/>
+        </w:rPr>
+      </w:pPr>
+      <w:r>
+        <w:rPr>
+          <w:rFonts w:asciiTheme="majorBidi" w:hAnsiTheme="majorBidi" w:cstheme="majorBidi"/>
+          <w:sz w:val="24"/>
+          <w:szCs w:val="24"/>
+        </w:rPr>
+        <w:t>BFS for N = 8, 16, 32, 41, 52 – Out Of Memory</w:t>
       </w:r>
     </w:p>
     <w:p>
       <w:pPr>
         <w:pStyle w:val="ListParagraph"/>
         <w:numPr>
-          <w:ilvl w:val="0"/>
-          <w:numId w:val="7"/>
+          <w:ilvl w:val="2"/>
+          <w:numId w:val="3"/>
         </w:numPr>
         <w:spacing w:line="360" w:lineRule="auto"/>
-        <w:rPr>
-          <w:rFonts w:asciiTheme="majorBidi" w:hAnsiTheme="majorBidi" w:cstheme="majorBidi"/>
-          <w:sz w:val="24"/>
-          <w:szCs w:val="24"/>
-        </w:rPr>
-      </w:pPr>
-      <w:r>
-        <w:rPr>
-          <w:rFonts w:asciiTheme="majorBidi" w:hAnsiTheme="majorBidi" w:cstheme="majorBidi"/>
-          <w:sz w:val="24"/>
-          <w:szCs w:val="24"/>
-        </w:rPr>
-        <w:t>DFS-h2</w:t>
-      </w:r>
-    </w:p>
-    <w:p>
-      <w:pPr>
-        <w:spacing w:line="360" w:lineRule="auto"/>
-        <w:rPr>
-          <w:rFonts w:asciiTheme="majorBidi" w:hAnsiTheme="majorBidi" w:cstheme="majorBidi"/>
-          <w:sz w:val="24"/>
-          <w:szCs w:val="24"/>
-        </w:rPr>
-      </w:pPr>
-      <w:r>
-        <w:rPr>
-          <w:rFonts w:asciiTheme="majorBidi" w:hAnsiTheme="majorBidi" w:cstheme="majorBidi"/>
-          <w:sz w:val="24"/>
-          <w:szCs w:val="24"/>
-        </w:rPr>
-        <w:drawing>
-          <wp:inline distT="0" distB="0" distL="0" distR="0" wp14:anchorId="689CD47E" wp14:editId="6390C6CE">
-            <wp:extent cx="2829320" cy="438211"/>
-            <wp:effectExtent l="0" t="0" r="9525" b="0"/>
-            <wp:docPr id="1114750194" name="Picture 1"/>
-            <wp:cNvGraphicFramePr>
-              <a:graphicFrameLocks xmlns:a="http://schemas.openxmlformats.org/drawingml/2006/main" noChangeAspect="1"/>
-            </wp:cNvGraphicFramePr>
-            <a:graphic xmlns:a="http://schemas.openxmlformats.org/drawingml/2006/main">
-              <a:graphicData uri="http://schemas.openxmlformats.org/drawingml/2006/picture">
-                <pic:pic xmlns:pic="http://schemas.openxmlformats.org/drawingml/2006/picture">
-                  <pic:nvPicPr>
-                    <pic:cNvPr id="1114750194" name=""/>
-                    <pic:cNvPicPr/>
-                  </pic:nvPicPr>
-                  <pic:blipFill>
-                    <a:blip r:embed="rId16"/>
-                    <a:stretch>
-                      <a:fillRect/>
-                    </a:stretch>
-                  </pic:blipFill>
-                  <pic:spPr>
-                    <a:xfrm>
-                      <a:off x="0" y="0"/>
-                      <a:ext cx="2829320" cy="438211"/>
-                    </a:xfrm>
-                    <a:prstGeom prst="rect">
-                      <a:avLst/>
-                    </a:prstGeom>
-                  </pic:spPr>
-                </pic:pic>
-              </a:graphicData>
-            </a:graphic>
-          </wp:inline>
-        </w:drawing>
-      </w:r>
-    </w:p>
-    <w:p>
-      <w:pPr>
-        <w:spacing w:line="360" w:lineRule="auto"/>
-        <w:rPr>
-          <w:rFonts w:asciiTheme="majorBidi" w:hAnsiTheme="majorBidi" w:cstheme="majorBidi"/>
-          <w:sz w:val="24"/>
-          <w:szCs w:val="24"/>
-        </w:rPr>
-      </w:pPr>
-      <w:r>
-        <w:rPr>
-          <w:rFonts w:asciiTheme="majorBidi" w:hAnsiTheme="majorBidi" w:cstheme="majorBidi"/>
-          <w:sz w:val="24"/>
-          <w:szCs w:val="24"/>
-        </w:rPr>
-        <w:drawing>
-          <wp:inline distT="0" distB="0" distL="0" distR="0" wp14:anchorId="4C5D49F8" wp14:editId="2664FA6E">
-            <wp:extent cx="3239304" cy="1501140"/>
-            <wp:effectExtent l="0" t="0" r="0" b="3810"/>
-            <wp:docPr id="228245542" name="Picture 1" descr="A number grid with black numbers&#10;&#10;Description automatically generated with medium confidence"/>
-            <wp:cNvGraphicFramePr>
-              <a:graphicFrameLocks xmlns:a="http://schemas.openxmlformats.org/drawingml/2006/main" noChangeAspect="1"/>
-            </wp:cNvGraphicFramePr>
-            <a:graphic xmlns:a="http://schemas.openxmlformats.org/drawingml/2006/main">
-              <a:graphicData uri="http://schemas.openxmlformats.org/drawingml/2006/picture">
-                <pic:pic xmlns:pic="http://schemas.openxmlformats.org/drawingml/2006/picture">
-                  <pic:nvPicPr>
-                    <pic:cNvPr id="228245542" name="Picture 1" descr="A number grid with black numbers&#10;&#10;Description automatically generated with medium confidence"/>
-                    <pic:cNvPicPr/>
-                  </pic:nvPicPr>
-                  <pic:blipFill>
-                    <a:blip r:embed="rId17"/>
-                    <a:stretch>
-                      <a:fillRect/>
-                    </a:stretch>
-                  </pic:blipFill>
-                  <pic:spPr>
-                    <a:xfrm>
-                      <a:off x="0" y="0"/>
-                      <a:ext cx="3248585" cy="1505441"/>
-                    </a:xfrm>
-                    <a:prstGeom prst="rect">
-                      <a:avLst/>
-                    </a:prstGeom>
-                  </pic:spPr>
-                </pic:pic>
-              </a:graphicData>
-            </a:graphic>
-          </wp:inline>
-        </w:drawing>
-      </w:r>
-    </w:p>
-    <w:p>
-      <w:pPr>
-        <w:spacing w:line="360" w:lineRule="auto"/>
-        <w:rPr>
-          <w:rFonts w:asciiTheme="majorBidi" w:hAnsiTheme="majorBidi" w:cstheme="majorBidi"/>
-          <w:sz w:val="24"/>
-          <w:szCs w:val="24"/>
-        </w:rPr>
-      </w:pPr>
+        <w:jc w:val="both"/>
+        <w:rPr>
+          <w:rFonts w:asciiTheme="majorBidi" w:hAnsiTheme="majorBidi" w:cstheme="majorBidi"/>
+          <w:sz w:val="24"/>
+          <w:szCs w:val="24"/>
+        </w:rPr>
+      </w:pPr>
+      <w:r>
+        <w:rPr>
+          <w:rFonts w:asciiTheme="majorBidi" w:hAnsiTheme="majorBidi" w:cstheme="majorBidi"/>
+          <w:sz w:val="24"/>
+          <w:szCs w:val="24"/>
+        </w:rPr>
+        <w:t>DFS for N = 8, 16, 32, 41, 52 – Time Out.</w:t>
+      </w:r>
     </w:p>
     <w:p>
       <w:pPr>
         <w:pStyle w:val="ListParagraph"/>
         <w:numPr>
-          <w:ilvl w:val="1"/>
-          <w:numId w:val="1"/>
+          <w:ilvl w:val="2"/>
+          <w:numId w:val="3"/>
         </w:numPr>
         <w:spacing w:line="360" w:lineRule="auto"/>
-        <w:rPr>
-          <w:rFonts w:asciiTheme="majorBidi" w:hAnsiTheme="majorBidi" w:cstheme="majorBidi"/>
-          <w:b/>
-          <w:bCs/>
-          <w:i/>
-          <w:iCs/>
-          <w:sz w:val="24"/>
-          <w:szCs w:val="24"/>
-        </w:rPr>
-      </w:pPr>
-      <w:r>
-        <w:rPr>
-          <w:rFonts w:asciiTheme="majorBidi" w:hAnsiTheme="majorBidi" w:cstheme="majorBidi"/>
-          <w:b/>
-          <w:bCs/>
-          <w:i/>
-          <w:iCs/>
-          <w:sz w:val="24"/>
-          <w:szCs w:val="24"/>
-        </w:rPr>
-        <w:t xml:space="preserve"> N =16</w:t>
-      </w:r>
-      <w:r>
-        <w:rPr>
-          <w:rFonts w:asciiTheme="majorBidi" w:hAnsiTheme="majorBidi" w:cstheme="majorBidi"/>
-          <w:b/>
-          <w:bCs/>
-          <w:i/>
-          <w:iCs/>
-          <w:sz w:val="24"/>
-          <w:szCs w:val="24"/>
-        </w:rPr>
-        <w:t xml:space="preserve"> (Nael)</w:t>
-      </w:r>
-    </w:p>
-    <w:p>
-      <w:pPr>
-        <w:pStyle w:val="ListParagraph"/>
-        <w:rPr>
-          <w:rFonts w:asciiTheme="majorBidi" w:hAnsiTheme="majorBidi" w:cstheme="majorBidi"/>
-          <w:b/>
-          <w:bCs/>
-          <w:i/>
-          <w:iCs/>
-          <w:sz w:val="24"/>
-          <w:szCs w:val="24"/>
-        </w:rPr>
-      </w:pPr>
+        <w:jc w:val="both"/>
+        <w:rPr>
+          <w:rFonts w:asciiTheme="majorBidi" w:hAnsiTheme="majorBidi" w:cstheme="majorBidi"/>
+          <w:sz w:val="24"/>
+          <w:szCs w:val="24"/>
+        </w:rPr>
+      </w:pPr>
+      <w:r>
+        <w:rPr>
+          <w:rFonts w:asciiTheme="majorBidi" w:hAnsiTheme="majorBidi" w:cstheme="majorBidi"/>
+          <w:sz w:val="24"/>
+          <w:szCs w:val="24"/>
+        </w:rPr>
+        <w:t>DFS-H1B for N = 8, 16, 32, 41, 52 – Solution Found, Hence for N = 41 Our H1B implementation is a complete implementation which guarantees to find a solution most of the time but in some runs we have received time out which have confirmed the claim in the Research Paper - Heuristic Strategies for the Knight Tour Problem that H1B fails to always find a solution for N = 41.</w:t>
+      </w:r>
     </w:p>
     <w:p>
       <w:pPr>
         <w:pStyle w:val="ListParagraph"/>
         <w:numPr>
-          <w:ilvl w:val="0"/>
-          <w:numId w:val="10"/>
+          <w:ilvl w:val="2"/>
+          <w:numId w:val="3"/>
         </w:numPr>
         <w:spacing w:line="360" w:lineRule="auto"/>
-        <w:rPr>
-          <w:rFonts w:asciiTheme="majorBidi" w:hAnsiTheme="majorBidi" w:cstheme="majorBidi"/>
-          <w:sz w:val="24"/>
-          <w:szCs w:val="24"/>
-        </w:rPr>
-      </w:pPr>
-      <w:r>
-        <w:rPr>
-          <w:rFonts w:asciiTheme="majorBidi" w:hAnsiTheme="majorBidi" w:cstheme="majorBidi"/>
-          <w:sz w:val="24"/>
-          <w:szCs w:val="24"/>
-        </w:rPr>
-        <w:t>BFS</w:t>
+        <w:jc w:val="both"/>
+        <w:rPr>
+          <w:rFonts w:asciiTheme="majorBidi" w:hAnsiTheme="majorBidi" w:cstheme="majorBidi"/>
+          <w:sz w:val="24"/>
+          <w:szCs w:val="24"/>
+        </w:rPr>
+      </w:pPr>
+      <w:r>
+        <w:rPr>
+          <w:rFonts w:asciiTheme="majorBidi" w:hAnsiTheme="majorBidi" w:cstheme="majorBidi"/>
+          <w:sz w:val="24"/>
+          <w:szCs w:val="24"/>
+        </w:rPr>
+        <w:t>DFS for N = 8, 16, 32, 41, 52 – Solution Found.</w:t>
       </w:r>
     </w:p>
     <w:p>
       <w:pPr>
         <w:spacing w:line="360" w:lineRule="auto"/>
-        <w:ind w:left="360"/>
-        <w:rPr>
-          <w:rFonts w:asciiTheme="majorBidi" w:hAnsiTheme="majorBidi" w:cstheme="majorBidi"/>
-          <w:sz w:val="24"/>
-          <w:szCs w:val="24"/>
-        </w:rPr>
-      </w:pPr>
-      <w:r>
-        <w:rPr>
-          <w:rFonts w:asciiTheme="majorBidi" w:hAnsiTheme="majorBidi" w:cstheme="majorBidi"/>
-          <w:sz w:val="24"/>
-          <w:szCs w:val="24"/>
-        </w:rPr>
-        <w:lastRenderedPageBreak/>
-        <w:drawing>
-          <wp:inline distT="0" distB="0" distL="0" distR="0" wp14:anchorId="757859CD" wp14:editId="2519FFF7">
-            <wp:extent cx="2781688" cy="400106"/>
-            <wp:effectExtent l="0" t="0" r="0" b="0"/>
-            <wp:docPr id="394270924" name="Picture 1"/>
-            <wp:cNvGraphicFramePr>
-              <a:graphicFrameLocks xmlns:a="http://schemas.openxmlformats.org/drawingml/2006/main" noChangeAspect="1"/>
-            </wp:cNvGraphicFramePr>
-            <a:graphic xmlns:a="http://schemas.openxmlformats.org/drawingml/2006/main">
-              <a:graphicData uri="http://schemas.openxmlformats.org/drawingml/2006/picture">
-                <pic:pic xmlns:pic="http://schemas.openxmlformats.org/drawingml/2006/picture">
-                  <pic:nvPicPr>
-                    <pic:cNvPr id="394270924" name=""/>
-                    <pic:cNvPicPr/>
-                  </pic:nvPicPr>
-                  <pic:blipFill>
-                    <a:blip r:embed="rId18"/>
-                    <a:stretch>
-                      <a:fillRect/>
-                    </a:stretch>
-                  </pic:blipFill>
-                  <pic:spPr>
-                    <a:xfrm>
-                      <a:off x="0" y="0"/>
-                      <a:ext cx="2781688" cy="400106"/>
-                    </a:xfrm>
-                    <a:prstGeom prst="rect">
-                      <a:avLst/>
-                    </a:prstGeom>
-                  </pic:spPr>
-                </pic:pic>
-              </a:graphicData>
-            </a:graphic>
-          </wp:inline>
-        </w:drawing>
-      </w:r>
-    </w:p>
-    <w:p>
-      <w:pPr>
-        <w:spacing w:line="360" w:lineRule="auto"/>
-        <w:ind w:left="360"/>
-        <w:rPr>
-          <w:rFonts w:asciiTheme="majorBidi" w:hAnsiTheme="majorBidi" w:cstheme="majorBidi"/>
-          <w:sz w:val="24"/>
-          <w:szCs w:val="24"/>
-        </w:rPr>
-      </w:pPr>
-    </w:p>
-    <w:p>
-      <w:pPr>
-        <w:pStyle w:val="ListParagraph"/>
-        <w:numPr>
-          <w:ilvl w:val="0"/>
-          <w:numId w:val="10"/>
-        </w:numPr>
-        <w:spacing w:line="360" w:lineRule="auto"/>
-        <w:rPr>
-          <w:rFonts w:asciiTheme="majorBidi" w:hAnsiTheme="majorBidi" w:cstheme="majorBidi"/>
-          <w:sz w:val="24"/>
-          <w:szCs w:val="24"/>
-        </w:rPr>
-      </w:pPr>
-      <w:r>
-        <w:rPr>
-          <w:rFonts w:asciiTheme="majorBidi" w:hAnsiTheme="majorBidi" w:cstheme="majorBidi"/>
-          <w:sz w:val="24"/>
-          <w:szCs w:val="24"/>
-        </w:rPr>
-        <w:t>DFS</w:t>
-      </w:r>
-    </w:p>
-    <w:p>
-      <w:pPr>
-        <w:pStyle w:val="ListParagraph"/>
-        <w:rPr>
-          <w:rFonts w:asciiTheme="majorBidi" w:hAnsiTheme="majorBidi" w:cstheme="majorBidi"/>
-          <w:sz w:val="24"/>
-          <w:szCs w:val="24"/>
-        </w:rPr>
-      </w:pPr>
-    </w:p>
-    <w:p>
-      <w:pPr>
-        <w:spacing w:line="360" w:lineRule="auto"/>
-        <w:rPr>
-          <w:rFonts w:asciiTheme="majorBidi" w:hAnsiTheme="majorBidi" w:cstheme="majorBidi"/>
-          <w:sz w:val="24"/>
-          <w:szCs w:val="24"/>
-        </w:rPr>
-      </w:pPr>
-    </w:p>
-    <w:p>
-      <w:pPr>
-        <w:pStyle w:val="ListParagraph"/>
-        <w:numPr>
-          <w:ilvl w:val="0"/>
-          <w:numId w:val="10"/>
-        </w:numPr>
-        <w:spacing w:line="360" w:lineRule="auto"/>
-        <w:rPr>
-          <w:rFonts w:asciiTheme="majorBidi" w:hAnsiTheme="majorBidi" w:cstheme="majorBidi"/>
-          <w:sz w:val="24"/>
-          <w:szCs w:val="24"/>
-        </w:rPr>
-      </w:pPr>
-      <w:r>
-        <w:rPr>
-          <w:rFonts w:asciiTheme="majorBidi" w:hAnsiTheme="majorBidi" w:cstheme="majorBidi"/>
-          <w:sz w:val="24"/>
-          <w:szCs w:val="24"/>
-        </w:rPr>
-        <w:t>DFS-h1b</w:t>
-      </w:r>
-    </w:p>
-    <w:p>
-      <w:pPr>
-        <w:spacing w:line="360" w:lineRule="auto"/>
-        <w:rPr>
-          <w:rFonts w:asciiTheme="majorBidi" w:hAnsiTheme="majorBidi" w:cstheme="majorBidi"/>
-          <w:sz w:val="24"/>
-          <w:szCs w:val="24"/>
-        </w:rPr>
-      </w:pPr>
-      <w:r>
-        <w:rPr>
-          <w:rFonts w:asciiTheme="majorBidi" w:hAnsiTheme="majorBidi" w:cstheme="majorBidi"/>
-          <w:sz w:val="24"/>
-          <w:szCs w:val="24"/>
-        </w:rPr>
-        <w:drawing>
-          <wp:inline distT="0" distB="0" distL="0" distR="0" wp14:anchorId="004BBF3D" wp14:editId="559D5F85">
-            <wp:extent cx="2896004" cy="495369"/>
-            <wp:effectExtent l="0" t="0" r="0" b="0"/>
-            <wp:docPr id="158386828" name="Picture 1" descr="A number with black text&#10;&#10;Description automatically generated with medium confidence"/>
-            <wp:cNvGraphicFramePr>
-              <a:graphicFrameLocks xmlns:a="http://schemas.openxmlformats.org/drawingml/2006/main" noChangeAspect="1"/>
-            </wp:cNvGraphicFramePr>
-            <a:graphic xmlns:a="http://schemas.openxmlformats.org/drawingml/2006/main">
-              <a:graphicData uri="http://schemas.openxmlformats.org/drawingml/2006/picture">
-                <pic:pic xmlns:pic="http://schemas.openxmlformats.org/drawingml/2006/picture">
-                  <pic:nvPicPr>
-                    <pic:cNvPr id="158386828" name="Picture 1" descr="A number with black text&#10;&#10;Description automatically generated with medium confidence"/>
-                    <pic:cNvPicPr/>
-                  </pic:nvPicPr>
-                  <pic:blipFill>
-                    <a:blip r:embed="rId19"/>
-                    <a:stretch>
-                      <a:fillRect/>
-                    </a:stretch>
-                  </pic:blipFill>
-                  <pic:spPr>
-                    <a:xfrm>
-                      <a:off x="0" y="0"/>
-                      <a:ext cx="2896004" cy="495369"/>
-                    </a:xfrm>
-                    <a:prstGeom prst="rect">
-                      <a:avLst/>
-                    </a:prstGeom>
-                  </pic:spPr>
-                </pic:pic>
-              </a:graphicData>
-            </a:graphic>
-          </wp:inline>
-        </w:drawing>
-      </w:r>
-    </w:p>
-    <w:p>
-      <w:pPr>
-        <w:spacing w:line="360" w:lineRule="auto"/>
-        <w:rPr>
-          <w:rFonts w:asciiTheme="majorBidi" w:hAnsiTheme="majorBidi" w:cstheme="majorBidi"/>
-          <w:sz w:val="24"/>
-          <w:szCs w:val="24"/>
-        </w:rPr>
-      </w:pPr>
-      <w:r>
-        <w:rPr>
-          <w:rFonts w:asciiTheme="majorBidi" w:hAnsiTheme="majorBidi" w:cstheme="majorBidi"/>
-          <w:sz w:val="24"/>
-          <w:szCs w:val="24"/>
-        </w:rPr>
-        <w:drawing>
-          <wp:inline distT="0" distB="0" distL="0" distR="0" wp14:anchorId="22055440" wp14:editId="483DC57C">
-            <wp:extent cx="4943808" cy="2164080"/>
-            <wp:effectExtent l="0" t="0" r="9525" b="7620"/>
-            <wp:docPr id="1010016198" name="Picture 1" descr="A grid of numbers&#10;&#10;Description automatically generated"/>
-            <wp:cNvGraphicFramePr>
-              <a:graphicFrameLocks xmlns:a="http://schemas.openxmlformats.org/drawingml/2006/main" noChangeAspect="1"/>
-            </wp:cNvGraphicFramePr>
-            <a:graphic xmlns:a="http://schemas.openxmlformats.org/drawingml/2006/main">
-              <a:graphicData uri="http://schemas.openxmlformats.org/drawingml/2006/picture">
-                <pic:pic xmlns:pic="http://schemas.openxmlformats.org/drawingml/2006/picture">
-                  <pic:nvPicPr>
-                    <pic:cNvPr id="1010016198" name="Picture 1" descr="A grid of numbers&#10;&#10;Description automatically generated"/>
-                    <pic:cNvPicPr/>
-                  </pic:nvPicPr>
-                  <pic:blipFill>
-                    <a:blip r:embed="rId20"/>
-                    <a:stretch>
-                      <a:fillRect/>
-                    </a:stretch>
-                  </pic:blipFill>
-                  <pic:spPr>
-                    <a:xfrm>
-                      <a:off x="0" y="0"/>
-                      <a:ext cx="4948780" cy="2166257"/>
-                    </a:xfrm>
-                    <a:prstGeom prst="rect">
-                      <a:avLst/>
-                    </a:prstGeom>
-                  </pic:spPr>
-                </pic:pic>
-              </a:graphicData>
-            </a:graphic>
-          </wp:inline>
-        </w:drawing>
-      </w:r>
-    </w:p>
-    <w:p>
-      <w:pPr>
-        <w:pStyle w:val="ListParagraph"/>
-        <w:numPr>
-          <w:ilvl w:val="0"/>
-          <w:numId w:val="10"/>
-        </w:numPr>
-        <w:spacing w:line="360" w:lineRule="auto"/>
-        <w:rPr>
-          <w:rFonts w:asciiTheme="majorBidi" w:hAnsiTheme="majorBidi" w:cstheme="majorBidi"/>
-          <w:sz w:val="24"/>
-          <w:szCs w:val="24"/>
-        </w:rPr>
-      </w:pPr>
-      <w:r>
-        <w:rPr>
-          <w:rFonts w:asciiTheme="majorBidi" w:hAnsiTheme="majorBidi" w:cstheme="majorBidi"/>
-          <w:sz w:val="24"/>
-          <w:szCs w:val="24"/>
-        </w:rPr>
-        <w:t>DFS-h2</w:t>
-      </w:r>
-    </w:p>
-    <w:p>
-      <w:pPr>
-        <w:pStyle w:val="ListParagraph"/>
-        <w:rPr>
-          <w:rFonts w:asciiTheme="majorBidi" w:hAnsiTheme="majorBidi" w:cstheme="majorBidi"/>
-          <w:sz w:val="24"/>
-          <w:szCs w:val="24"/>
-        </w:rPr>
-      </w:pPr>
-    </w:p>
-    <w:p>
-      <w:pPr>
-        <w:spacing w:line="360" w:lineRule="auto"/>
-        <w:rPr>
-          <w:rFonts w:asciiTheme="majorBidi" w:hAnsiTheme="majorBidi" w:cstheme="majorBidi"/>
-          <w:sz w:val="24"/>
-          <w:szCs w:val="24"/>
-        </w:rPr>
-      </w:pPr>
-      <w:r>
-        <w:rPr>
-          <w:rFonts w:asciiTheme="majorBidi" w:hAnsiTheme="majorBidi" w:cstheme="majorBidi"/>
-          <w:sz w:val="24"/>
-          <w:szCs w:val="24"/>
-        </w:rPr>
-        <w:drawing>
-          <wp:inline distT="0" distB="0" distL="0" distR="0" wp14:anchorId="5F41932D" wp14:editId="71B821BA">
-            <wp:extent cx="3038899" cy="457264"/>
-            <wp:effectExtent l="0" t="0" r="0" b="0"/>
-            <wp:docPr id="165476240" name="Picture 1"/>
-            <wp:cNvGraphicFramePr>
-              <a:graphicFrameLocks xmlns:a="http://schemas.openxmlformats.org/drawingml/2006/main" noChangeAspect="1"/>
-            </wp:cNvGraphicFramePr>
-            <a:graphic xmlns:a="http://schemas.openxmlformats.org/drawingml/2006/main">
-              <a:graphicData uri="http://schemas.openxmlformats.org/drawingml/2006/picture">
-                <pic:pic xmlns:pic="http://schemas.openxmlformats.org/drawingml/2006/picture">
-                  <pic:nvPicPr>
-                    <pic:cNvPr id="165476240" name=""/>
-                    <pic:cNvPicPr/>
-                  </pic:nvPicPr>
-                  <pic:blipFill>
-                    <a:blip r:embed="rId21"/>
-                    <a:stretch>
-                      <a:fillRect/>
-                    </a:stretch>
-                  </pic:blipFill>
-                  <pic:spPr>
-                    <a:xfrm>
-                      <a:off x="0" y="0"/>
-                      <a:ext cx="3038899" cy="457264"/>
-                    </a:xfrm>
-                    <a:prstGeom prst="rect">
-                      <a:avLst/>
-                    </a:prstGeom>
-                  </pic:spPr>
-                </pic:pic>
-              </a:graphicData>
-            </a:graphic>
-          </wp:inline>
-        </w:drawing>
-      </w:r>
-    </w:p>
-    <w:p>
-      <w:pPr>
-        <w:spacing w:line="360" w:lineRule="auto"/>
-        <w:rPr>
-          <w:rFonts w:asciiTheme="majorBidi" w:hAnsiTheme="majorBidi" w:cstheme="majorBidi"/>
-          <w:sz w:val="24"/>
-          <w:szCs w:val="24"/>
-        </w:rPr>
-      </w:pPr>
-      <w:r>
-        <w:rPr>
-          <w:rFonts w:asciiTheme="majorBidi" w:hAnsiTheme="majorBidi" w:cstheme="majorBidi"/>
-          <w:sz w:val="24"/>
-          <w:szCs w:val="24"/>
-        </w:rPr>
-        <w:drawing>
-          <wp:inline distT="0" distB="0" distL="0" distR="0" wp14:anchorId="1FDBE590" wp14:editId="6187AEF2">
-            <wp:extent cx="5044440" cy="2179627"/>
-            <wp:effectExtent l="0" t="0" r="3810" b="0"/>
-            <wp:docPr id="708309360" name="Picture 1" descr="A grid of numbers&#10;&#10;Description automatically generated"/>
-            <wp:cNvGraphicFramePr>
-              <a:graphicFrameLocks xmlns:a="http://schemas.openxmlformats.org/drawingml/2006/main" noChangeAspect="1"/>
-            </wp:cNvGraphicFramePr>
-            <a:graphic xmlns:a="http://schemas.openxmlformats.org/drawingml/2006/main">
-              <a:graphicData uri="http://schemas.openxmlformats.org/drawingml/2006/picture">
-                <pic:pic xmlns:pic="http://schemas.openxmlformats.org/drawingml/2006/picture">
-                  <pic:nvPicPr>
-                    <pic:cNvPr id="708309360" name="Picture 1" descr="A grid of numbers&#10;&#10;Description automatically generated"/>
-                    <pic:cNvPicPr/>
-                  </pic:nvPicPr>
-                  <pic:blipFill>
-                    <a:blip r:embed="rId22"/>
-                    <a:stretch>
-                      <a:fillRect/>
-                    </a:stretch>
-                  </pic:blipFill>
-                  <pic:spPr>
-                    <a:xfrm>
-                      <a:off x="0" y="0"/>
-                      <a:ext cx="5050618" cy="2182296"/>
-                    </a:xfrm>
-                    <a:prstGeom prst="rect">
-                      <a:avLst/>
-                    </a:prstGeom>
-                  </pic:spPr>
-                </pic:pic>
-              </a:graphicData>
-            </a:graphic>
-          </wp:inline>
-        </w:drawing>
-      </w:r>
-    </w:p>
-    <w:p>
-      <w:pPr>
-        <w:spacing w:line="360" w:lineRule="auto"/>
-        <w:rPr>
-          <w:rFonts w:asciiTheme="majorBidi" w:hAnsiTheme="majorBidi" w:cstheme="majorBidi"/>
-          <w:sz w:val="24"/>
-          <w:szCs w:val="24"/>
-        </w:rPr>
-      </w:pPr>
-    </w:p>
-    <w:p>
-      <w:pPr>
-        <w:pStyle w:val="ListParagraph"/>
-        <w:numPr>
-          <w:ilvl w:val="1"/>
-          <w:numId w:val="1"/>
-        </w:numPr>
-        <w:spacing w:line="360" w:lineRule="auto"/>
+        <w:jc w:val="both"/>
         <w:rPr>
           <w:rFonts w:asciiTheme="majorBidi" w:hAnsiTheme="majorBidi" w:cstheme="majorBidi"/>
           <w:b/>
           <w:bCs/>
-          <w:i/>
-          <w:iCs/>
-          <w:sz w:val="24"/>
-          <w:szCs w:val="24"/>
-        </w:rPr>
-      </w:pPr>
-      <w:r>
-        <w:rPr>
-          <w:rFonts w:asciiTheme="majorBidi" w:hAnsiTheme="majorBidi" w:cstheme="majorBidi"/>
-          <w:b/>
-          <w:bCs/>
-          <w:i/>
-          <w:iCs/>
-          <w:sz w:val="24"/>
-          <w:szCs w:val="24"/>
-        </w:rPr>
-        <w:t xml:space="preserve"> N=32</w:t>
-      </w:r>
-      <w:r>
-        <w:rPr>
-          <w:rFonts w:asciiTheme="majorBidi" w:hAnsiTheme="majorBidi" w:cstheme="majorBidi"/>
-          <w:b/>
-          <w:bCs/>
-          <w:i/>
-          <w:iCs/>
-          <w:sz w:val="24"/>
-          <w:szCs w:val="24"/>
-        </w:rPr>
-        <w:t xml:space="preserve"> </w:t>
-      </w:r>
-    </w:p>
-    <w:p>
-      <w:pPr>
-        <w:pStyle w:val="ListParagraph"/>
-        <w:numPr>
-          <w:ilvl w:val="0"/>
-          <w:numId w:val="9"/>
-        </w:numPr>
-        <w:spacing w:line="360" w:lineRule="auto"/>
-        <w:rPr>
-          <w:rFonts w:asciiTheme="majorBidi" w:hAnsiTheme="majorBidi" w:cstheme="majorBidi"/>
-          <w:sz w:val="24"/>
-          <w:szCs w:val="24"/>
-        </w:rPr>
-      </w:pPr>
-      <w:r>
-        <w:rPr>
-          <w:rFonts w:asciiTheme="majorBidi" w:hAnsiTheme="majorBidi" w:cstheme="majorBidi"/>
-          <w:sz w:val="24"/>
-          <w:szCs w:val="24"/>
-        </w:rPr>
-        <w:t>BFS</w:t>
-      </w:r>
-    </w:p>
-    <w:p>
-      <w:pPr>
-        <w:spacing w:line="360" w:lineRule="auto"/>
-        <w:rPr>
-          <w:rFonts w:asciiTheme="majorBidi" w:hAnsiTheme="majorBidi" w:cstheme="majorBidi"/>
-          <w:sz w:val="24"/>
-          <w:szCs w:val="24"/>
-        </w:rPr>
-      </w:pPr>
-      <w:r>
-        <w:rPr>
-          <w:rFonts w:asciiTheme="majorBidi" w:hAnsiTheme="majorBidi" w:cstheme="majorBidi"/>
-          <w:sz w:val="24"/>
-          <w:szCs w:val="24"/>
-        </w:rPr>
-        <w:drawing>
-          <wp:inline distT="0" distB="0" distL="0" distR="0" wp14:anchorId="52C0C6AC" wp14:editId="48928675">
-            <wp:extent cx="2838846" cy="428685"/>
-            <wp:effectExtent l="0" t="0" r="0" b="9525"/>
-            <wp:docPr id="1389286564" name="Picture 1"/>
-            <wp:cNvGraphicFramePr>
-              <a:graphicFrameLocks xmlns:a="http://schemas.openxmlformats.org/drawingml/2006/main" noChangeAspect="1"/>
-            </wp:cNvGraphicFramePr>
-            <a:graphic xmlns:a="http://schemas.openxmlformats.org/drawingml/2006/main">
-              <a:graphicData uri="http://schemas.openxmlformats.org/drawingml/2006/picture">
-                <pic:pic xmlns:pic="http://schemas.openxmlformats.org/drawingml/2006/picture">
-                  <pic:nvPicPr>
-                    <pic:cNvPr id="1389286564" name=""/>
-                    <pic:cNvPicPr/>
-                  </pic:nvPicPr>
-                  <pic:blipFill>
-                    <a:blip r:embed="rId23"/>
-                    <a:stretch>
-                      <a:fillRect/>
-                    </a:stretch>
-                  </pic:blipFill>
-                  <pic:spPr>
-                    <a:xfrm>
-                      <a:off x="0" y="0"/>
-                      <a:ext cx="2838846" cy="428685"/>
-                    </a:xfrm>
-                    <a:prstGeom prst="rect">
-                      <a:avLst/>
-                    </a:prstGeom>
-                  </pic:spPr>
-                </pic:pic>
-              </a:graphicData>
-            </a:graphic>
-          </wp:inline>
-        </w:drawing>
-      </w:r>
-    </w:p>
-    <w:p>
-      <w:pPr>
-        <w:pStyle w:val="ListParagraph"/>
-        <w:numPr>
-          <w:ilvl w:val="0"/>
-          <w:numId w:val="9"/>
-        </w:numPr>
-        <w:spacing w:line="360" w:lineRule="auto"/>
-        <w:rPr>
-          <w:rFonts w:asciiTheme="majorBidi" w:hAnsiTheme="majorBidi" w:cstheme="majorBidi"/>
-          <w:sz w:val="24"/>
-          <w:szCs w:val="24"/>
-        </w:rPr>
-      </w:pPr>
-      <w:r>
-        <w:rPr>
-          <w:rFonts w:asciiTheme="majorBidi" w:hAnsiTheme="majorBidi" w:cstheme="majorBidi"/>
-          <w:sz w:val="24"/>
-          <w:szCs w:val="24"/>
-        </w:rPr>
-        <w:t>DFS</w:t>
-      </w:r>
-    </w:p>
-    <w:p>
-      <w:pPr>
-        <w:spacing w:line="360" w:lineRule="auto"/>
-        <w:rPr>
-          <w:rFonts w:asciiTheme="majorBidi" w:hAnsiTheme="majorBidi" w:cstheme="majorBidi"/>
-          <w:sz w:val="24"/>
-          <w:szCs w:val="24"/>
-        </w:rPr>
-      </w:pPr>
-      <w:r>
-        <w:rPr>
-          <w:rFonts w:asciiTheme="majorBidi" w:hAnsiTheme="majorBidi" w:cstheme="majorBidi"/>
-          <w:sz w:val="24"/>
-          <w:szCs w:val="24"/>
-        </w:rPr>
-        <w:drawing>
-          <wp:inline distT="0" distB="0" distL="0" distR="0" wp14:anchorId="54F32F1E" wp14:editId="10636C44">
-            <wp:extent cx="2715004" cy="428685"/>
-            <wp:effectExtent l="0" t="0" r="0" b="9525"/>
-            <wp:docPr id="805648081" name="Picture 1"/>
-            <wp:cNvGraphicFramePr>
-              <a:graphicFrameLocks xmlns:a="http://schemas.openxmlformats.org/drawingml/2006/main" noChangeAspect="1"/>
-            </wp:cNvGraphicFramePr>
-            <a:graphic xmlns:a="http://schemas.openxmlformats.org/drawingml/2006/main">
-              <a:graphicData uri="http://schemas.openxmlformats.org/drawingml/2006/picture">
-                <pic:pic xmlns:pic="http://schemas.openxmlformats.org/drawingml/2006/picture">
-                  <pic:nvPicPr>
-                    <pic:cNvPr id="805648081" name=""/>
-                    <pic:cNvPicPr/>
-                  </pic:nvPicPr>
-                  <pic:blipFill>
-                    <a:blip r:embed="rId24"/>
-                    <a:stretch>
-                      <a:fillRect/>
-                    </a:stretch>
-                  </pic:blipFill>
-                  <pic:spPr>
-                    <a:xfrm>
-                      <a:off x="0" y="0"/>
-                      <a:ext cx="2715004" cy="428685"/>
-                    </a:xfrm>
-                    <a:prstGeom prst="rect">
-                      <a:avLst/>
-                    </a:prstGeom>
-                  </pic:spPr>
-                </pic:pic>
-              </a:graphicData>
-            </a:graphic>
-          </wp:inline>
-        </w:drawing>
-      </w:r>
-    </w:p>
-    <w:p>
-      <w:pPr>
-        <w:pStyle w:val="ListParagraph"/>
-        <w:numPr>
-          <w:ilvl w:val="0"/>
-          <w:numId w:val="9"/>
-        </w:numPr>
-        <w:spacing w:line="360" w:lineRule="auto"/>
-        <w:rPr>
-          <w:rFonts w:asciiTheme="majorBidi" w:hAnsiTheme="majorBidi" w:cstheme="majorBidi"/>
-          <w:sz w:val="24"/>
-          <w:szCs w:val="24"/>
-        </w:rPr>
-      </w:pPr>
-      <w:r>
-        <w:rPr>
-          <w:rFonts w:asciiTheme="majorBidi" w:hAnsiTheme="majorBidi" w:cstheme="majorBidi"/>
-          <w:sz w:val="24"/>
-          <w:szCs w:val="24"/>
-        </w:rPr>
-        <w:t>DFS-h1b</w:t>
-      </w:r>
-    </w:p>
-    <w:p>
-      <w:pPr>
-        <w:spacing w:line="360" w:lineRule="auto"/>
-        <w:rPr>
-          <w:rFonts w:asciiTheme="majorBidi" w:hAnsiTheme="majorBidi" w:cstheme="majorBidi"/>
-          <w:sz w:val="24"/>
-          <w:szCs w:val="24"/>
-        </w:rPr>
-      </w:pPr>
-      <w:r>
-        <w:rPr>
-          <w:rFonts w:asciiTheme="majorBidi" w:hAnsiTheme="majorBidi" w:cstheme="majorBidi"/>
-          <w:sz w:val="24"/>
-          <w:szCs w:val="24"/>
-        </w:rPr>
-        <w:drawing>
-          <wp:inline distT="0" distB="0" distL="0" distR="0" wp14:anchorId="1144E2E4" wp14:editId="7730C372">
-            <wp:extent cx="2981741" cy="495369"/>
-            <wp:effectExtent l="0" t="0" r="9525" b="0"/>
-            <wp:docPr id="1694937631" name="Picture 1" descr="A number with black text&#10;&#10;Description automatically generated with medium confidence"/>
-            <wp:cNvGraphicFramePr>
-              <a:graphicFrameLocks xmlns:a="http://schemas.openxmlformats.org/drawingml/2006/main" noChangeAspect="1"/>
-            </wp:cNvGraphicFramePr>
-            <a:graphic xmlns:a="http://schemas.openxmlformats.org/drawingml/2006/main">
-              <a:graphicData uri="http://schemas.openxmlformats.org/drawingml/2006/picture">
-                <pic:pic xmlns:pic="http://schemas.openxmlformats.org/drawingml/2006/picture">
-                  <pic:nvPicPr>
-                    <pic:cNvPr id="1694937631" name="Picture 1" descr="A number with black text&#10;&#10;Description automatically generated with medium confidence"/>
-                    <pic:cNvPicPr/>
-                  </pic:nvPicPr>
-                  <pic:blipFill>
-                    <a:blip r:embed="rId25"/>
-                    <a:stretch>
-                      <a:fillRect/>
-                    </a:stretch>
-                  </pic:blipFill>
-                  <pic:spPr>
-                    <a:xfrm>
-                      <a:off x="0" y="0"/>
-                      <a:ext cx="2981741" cy="495369"/>
-                    </a:xfrm>
-                    <a:prstGeom prst="rect">
-                      <a:avLst/>
-                    </a:prstGeom>
-                  </pic:spPr>
-                </pic:pic>
-              </a:graphicData>
-            </a:graphic>
-          </wp:inline>
-        </w:drawing>
-      </w:r>
-    </w:p>
-    <w:p>
-      <w:pPr>
-        <w:spacing w:line="360" w:lineRule="auto"/>
-        <w:rPr>
-          <w:rFonts w:asciiTheme="majorBidi" w:hAnsiTheme="majorBidi" w:cstheme="majorBidi"/>
-          <w:sz w:val="24"/>
-          <w:szCs w:val="24"/>
-        </w:rPr>
-      </w:pPr>
-      <w:r>
-        <w:rPr>
-          <w:rFonts w:asciiTheme="majorBidi" w:hAnsiTheme="majorBidi" w:cstheme="majorBidi"/>
-          <w:sz w:val="24"/>
-          <w:szCs w:val="24"/>
-        </w:rPr>
-        <w:drawing>
-          <wp:inline distT="0" distB="0" distL="0" distR="0" wp14:anchorId="43969962" wp14:editId="257E5B02">
-            <wp:extent cx="5731510" cy="2478405"/>
-            <wp:effectExtent l="0" t="0" r="2540" b="0"/>
-            <wp:docPr id="2018629934" name="Picture 1" descr="A grid of numbers&#10;&#10;Description automatically generated"/>
-            <wp:cNvGraphicFramePr>
-              <a:graphicFrameLocks xmlns:a="http://schemas.openxmlformats.org/drawingml/2006/main" noChangeAspect="1"/>
-            </wp:cNvGraphicFramePr>
-            <a:graphic xmlns:a="http://schemas.openxmlformats.org/drawingml/2006/main">
-              <a:graphicData uri="http://schemas.openxmlformats.org/drawingml/2006/picture">
-                <pic:pic xmlns:pic="http://schemas.openxmlformats.org/drawingml/2006/picture">
-                  <pic:nvPicPr>
-                    <pic:cNvPr id="2018629934" name="Picture 1" descr="A grid of numbers&#10;&#10;Description automatically generated"/>
-                    <pic:cNvPicPr/>
-                  </pic:nvPicPr>
-                  <pic:blipFill>
-                    <a:blip r:embed="rId26"/>
-                    <a:stretch>
-                      <a:fillRect/>
-                    </a:stretch>
-                  </pic:blipFill>
-                  <pic:spPr>
-                    <a:xfrm>
-                      <a:off x="0" y="0"/>
-                      <a:ext cx="5731510" cy="2478405"/>
-                    </a:xfrm>
-                    <a:prstGeom prst="rect">
-                      <a:avLst/>
-                    </a:prstGeom>
-                  </pic:spPr>
-                </pic:pic>
-              </a:graphicData>
-            </a:graphic>
-          </wp:inline>
-        </w:drawing>
-      </w:r>
-    </w:p>
-    <w:p>
-      <w:pPr>
-        <w:spacing w:line="360" w:lineRule="auto"/>
-        <w:rPr>
-          <w:rFonts w:asciiTheme="majorBidi" w:hAnsiTheme="majorBidi" w:cstheme="majorBidi"/>
-          <w:sz w:val="24"/>
-          <w:szCs w:val="24"/>
-        </w:rPr>
-      </w:pPr>
-    </w:p>
-    <w:p>
-      <w:pPr>
-        <w:pStyle w:val="ListParagraph"/>
-        <w:numPr>
-          <w:ilvl w:val="0"/>
-          <w:numId w:val="9"/>
-        </w:numPr>
-        <w:spacing w:line="360" w:lineRule="auto"/>
-        <w:rPr>
-          <w:rFonts w:asciiTheme="majorBidi" w:hAnsiTheme="majorBidi" w:cstheme="majorBidi"/>
-          <w:sz w:val="24"/>
-          <w:szCs w:val="24"/>
-        </w:rPr>
-      </w:pPr>
-      <w:r>
-        <w:rPr>
-          <w:rFonts w:asciiTheme="majorBidi" w:hAnsiTheme="majorBidi" w:cstheme="majorBidi"/>
-          <w:sz w:val="24"/>
-          <w:szCs w:val="24"/>
-        </w:rPr>
-        <w:t>DFS-h2</w:t>
-      </w:r>
-    </w:p>
-    <w:p>
-      <w:pPr>
-        <w:pStyle w:val="ListParagraph"/>
-        <w:rPr>
-          <w:rFonts w:asciiTheme="majorBidi" w:hAnsiTheme="majorBidi" w:cstheme="majorBidi"/>
-          <w:sz w:val="24"/>
-          <w:szCs w:val="24"/>
-        </w:rPr>
-      </w:pPr>
-    </w:p>
-    <w:p>
-      <w:pPr>
-        <w:spacing w:line="360" w:lineRule="auto"/>
-        <w:rPr>
-          <w:rFonts w:asciiTheme="majorBidi" w:hAnsiTheme="majorBidi" w:cstheme="majorBidi"/>
-          <w:sz w:val="24"/>
-          <w:szCs w:val="24"/>
-        </w:rPr>
-      </w:pPr>
-      <w:r>
-        <w:rPr>
-          <w:rFonts w:asciiTheme="majorBidi" w:hAnsiTheme="majorBidi" w:cstheme="majorBidi"/>
-          <w:sz w:val="24"/>
-          <w:szCs w:val="24"/>
-        </w:rPr>
-        <w:drawing>
-          <wp:inline distT="0" distB="0" distL="0" distR="0" wp14:anchorId="1A6E5401" wp14:editId="39809DF5">
-            <wp:extent cx="3229426" cy="485843"/>
-            <wp:effectExtent l="0" t="0" r="0" b="9525"/>
-            <wp:docPr id="1143757002" name="Picture 1" descr="A number on a white background&#10;&#10;Description automatically generated"/>
-            <wp:cNvGraphicFramePr>
-              <a:graphicFrameLocks xmlns:a="http://schemas.openxmlformats.org/drawingml/2006/main" noChangeAspect="1"/>
-            </wp:cNvGraphicFramePr>
-            <a:graphic xmlns:a="http://schemas.openxmlformats.org/drawingml/2006/main">
-              <a:graphicData uri="http://schemas.openxmlformats.org/drawingml/2006/picture">
-                <pic:pic xmlns:pic="http://schemas.openxmlformats.org/drawingml/2006/picture">
-                  <pic:nvPicPr>
-                    <pic:cNvPr id="1143757002" name="Picture 1" descr="A number on a white background&#10;&#10;Description automatically generated"/>
-                    <pic:cNvPicPr/>
-                  </pic:nvPicPr>
-                  <pic:blipFill>
-                    <a:blip r:embed="rId27"/>
-                    <a:stretch>
-                      <a:fillRect/>
-                    </a:stretch>
-                  </pic:blipFill>
-                  <pic:spPr>
-                    <a:xfrm>
-                      <a:off x="0" y="0"/>
-                      <a:ext cx="3229426" cy="485843"/>
-                    </a:xfrm>
-                    <a:prstGeom prst="rect">
-                      <a:avLst/>
-                    </a:prstGeom>
-                  </pic:spPr>
-                </pic:pic>
-              </a:graphicData>
-            </a:graphic>
-          </wp:inline>
-        </w:drawing>
-      </w:r>
-    </w:p>
-    <w:p>
-      <w:pPr>
-        <w:spacing w:line="360" w:lineRule="auto"/>
-        <w:rPr>
-          <w:rFonts w:asciiTheme="majorBidi" w:hAnsiTheme="majorBidi" w:cstheme="majorBidi"/>
-          <w:sz w:val="24"/>
-          <w:szCs w:val="24"/>
-        </w:rPr>
-      </w:pPr>
-      <w:r>
-        <w:rPr>
-          <w:rFonts w:asciiTheme="majorBidi" w:hAnsiTheme="majorBidi" w:cstheme="majorBidi"/>
-          <w:sz w:val="24"/>
-          <w:szCs w:val="24"/>
-        </w:rPr>
-        <w:lastRenderedPageBreak/>
-        <w:drawing>
-          <wp:inline distT="0" distB="0" distL="0" distR="0" wp14:anchorId="48EF7BD6" wp14:editId="4880EC11">
-            <wp:extent cx="5731510" cy="2521585"/>
-            <wp:effectExtent l="0" t="0" r="2540" b="0"/>
-            <wp:docPr id="1900848146" name="Picture 1" descr="A grid of numbers&#10;&#10;Description automatically generated"/>
-            <wp:cNvGraphicFramePr>
-              <a:graphicFrameLocks xmlns:a="http://schemas.openxmlformats.org/drawingml/2006/main" noChangeAspect="1"/>
-            </wp:cNvGraphicFramePr>
-            <a:graphic xmlns:a="http://schemas.openxmlformats.org/drawingml/2006/main">
-              <a:graphicData uri="http://schemas.openxmlformats.org/drawingml/2006/picture">
-                <pic:pic xmlns:pic="http://schemas.openxmlformats.org/drawingml/2006/picture">
-                  <pic:nvPicPr>
-                    <pic:cNvPr id="1900848146" name="Picture 1" descr="A grid of numbers&#10;&#10;Description automatically generated"/>
-                    <pic:cNvPicPr/>
-                  </pic:nvPicPr>
-                  <pic:blipFill>
-                    <a:blip r:embed="rId28"/>
-                    <a:stretch>
-                      <a:fillRect/>
-                    </a:stretch>
-                  </pic:blipFill>
-                  <pic:spPr>
-                    <a:xfrm>
-                      <a:off x="0" y="0"/>
-                      <a:ext cx="5731510" cy="2521585"/>
-                    </a:xfrm>
-                    <a:prstGeom prst="rect">
-                      <a:avLst/>
-                    </a:prstGeom>
-                  </pic:spPr>
-                </pic:pic>
-              </a:graphicData>
-            </a:graphic>
-          </wp:inline>
-        </w:drawing>
-      </w:r>
-    </w:p>
-    <w:p>
-      <w:pPr>
-        <w:spacing w:line="360" w:lineRule="auto"/>
-        <w:rPr>
-          <w:rFonts w:asciiTheme="majorBidi" w:hAnsiTheme="majorBidi" w:cstheme="majorBidi"/>
-          <w:b/>
-          <w:bCs/>
-          <w:i/>
-          <w:iCs/>
-          <w:sz w:val="24"/>
-          <w:szCs w:val="24"/>
-        </w:rPr>
-      </w:pPr>
-    </w:p>
-    <w:p>
-      <w:pPr>
-        <w:pStyle w:val="ListParagraph"/>
-        <w:numPr>
-          <w:ilvl w:val="1"/>
-          <w:numId w:val="1"/>
-        </w:numPr>
-        <w:spacing w:line="360" w:lineRule="auto"/>
-        <w:rPr>
-          <w:rFonts w:asciiTheme="majorBidi" w:hAnsiTheme="majorBidi" w:cstheme="majorBidi"/>
-          <w:b/>
-          <w:bCs/>
-          <w:i/>
-          <w:iCs/>
-          <w:sz w:val="24"/>
-          <w:szCs w:val="24"/>
-        </w:rPr>
-      </w:pPr>
-      <w:r>
-        <w:rPr>
-          <w:rFonts w:asciiTheme="majorBidi" w:hAnsiTheme="majorBidi" w:cstheme="majorBidi"/>
-          <w:b/>
-          <w:bCs/>
-          <w:i/>
-          <w:iCs/>
-          <w:sz w:val="24"/>
-          <w:szCs w:val="24"/>
-        </w:rPr>
-        <w:t xml:space="preserve"> N=41</w:t>
-      </w:r>
-      <w:r>
-        <w:rPr>
-          <w:rFonts w:asciiTheme="majorBidi" w:hAnsiTheme="majorBidi" w:cstheme="majorBidi"/>
-          <w:b/>
-          <w:bCs/>
-          <w:i/>
-          <w:iCs/>
-          <w:sz w:val="24"/>
-          <w:szCs w:val="24"/>
-        </w:rPr>
-        <w:t xml:space="preserve"> (Nael)</w:t>
-      </w:r>
-    </w:p>
-    <w:p>
-      <w:pPr>
-        <w:pStyle w:val="ListParagraph"/>
-        <w:rPr>
-          <w:rFonts w:asciiTheme="majorBidi" w:hAnsiTheme="majorBidi" w:cstheme="majorBidi"/>
-          <w:b/>
-          <w:bCs/>
-          <w:i/>
-          <w:iCs/>
-          <w:sz w:val="24"/>
-          <w:szCs w:val="24"/>
-        </w:rPr>
-      </w:pPr>
-    </w:p>
-    <w:p>
-      <w:pPr>
-        <w:spacing w:line="360" w:lineRule="auto"/>
-        <w:rPr>
-          <w:rFonts w:asciiTheme="majorBidi" w:hAnsiTheme="majorBidi" w:cstheme="majorBidi"/>
-          <w:b/>
-          <w:bCs/>
-          <w:i/>
-          <w:iCs/>
-          <w:sz w:val="24"/>
-          <w:szCs w:val="24"/>
-        </w:rPr>
-      </w:pPr>
-    </w:p>
-    <w:p>
-      <w:pPr>
-        <w:pStyle w:val="ListParagraph"/>
-        <w:numPr>
-          <w:ilvl w:val="1"/>
-          <w:numId w:val="1"/>
-        </w:numPr>
-        <w:spacing w:line="360" w:lineRule="auto"/>
-        <w:rPr>
-          <w:rFonts w:asciiTheme="majorBidi" w:hAnsiTheme="majorBidi" w:cstheme="majorBidi"/>
-          <w:b/>
-          <w:bCs/>
-          <w:i/>
-          <w:iCs/>
-          <w:sz w:val="24"/>
-          <w:szCs w:val="24"/>
-        </w:rPr>
-      </w:pPr>
-      <w:r>
-        <w:rPr>
-          <w:rFonts w:asciiTheme="majorBidi" w:hAnsiTheme="majorBidi" w:cstheme="majorBidi"/>
-          <w:b/>
-          <w:bCs/>
-          <w:i/>
-          <w:iCs/>
-          <w:sz w:val="24"/>
-          <w:szCs w:val="24"/>
-        </w:rPr>
-        <w:t xml:space="preserve"> N=52</w:t>
-      </w:r>
-      <w:r>
-        <w:rPr>
-          <w:rFonts w:asciiTheme="majorBidi" w:hAnsiTheme="majorBidi" w:cstheme="majorBidi"/>
-          <w:b/>
-          <w:bCs/>
-          <w:i/>
-          <w:iCs/>
-          <w:sz w:val="24"/>
-          <w:szCs w:val="24"/>
-        </w:rPr>
-        <w:t xml:space="preserve"> </w:t>
-      </w:r>
-    </w:p>
-    <w:p>
-      <w:pPr>
-        <w:spacing w:line="360" w:lineRule="auto"/>
-        <w:rPr>
-          <w:rFonts w:asciiTheme="majorBidi" w:hAnsiTheme="majorBidi" w:cstheme="majorBidi"/>
-          <w:b/>
-          <w:bCs/>
-          <w:i/>
-          <w:iCs/>
           <w:sz w:val="24"/>
           <w:szCs w:val="24"/>
         </w:rPr>
@@ -3784,7 +2605,11 @@
           <w:ilvl w:val="0"/>
           <w:numId w:val="1"/>
         </w:numPr>
+        <w:pBdr>
+          <w:bottom w:val="single" w:sz="4" w:space="1" w:color="auto"/>
+        </w:pBdr>
         <w:spacing w:line="360" w:lineRule="auto"/>
+        <w:jc w:val="both"/>
         <w:rPr>
           <w:rFonts w:asciiTheme="majorBidi" w:hAnsiTheme="majorBidi" w:cstheme="majorBidi"/>
           <w:b/>
@@ -3807,80 +2632,157 @@
     <w:p>
       <w:pPr>
         <w:spacing w:line="360" w:lineRule="auto"/>
-        <w:rPr>
-          <w:rFonts w:asciiTheme="majorBidi" w:hAnsiTheme="majorBidi" w:cstheme="majorBidi"/>
-          <w:sz w:val="24"/>
-          <w:szCs w:val="24"/>
-        </w:rPr>
-      </w:pPr>
-      <w:r>
-        <w:rPr>
-          <w:rFonts w:asciiTheme="majorBidi" w:hAnsiTheme="majorBidi" w:cstheme="majorBidi"/>
-          <w:sz w:val="24"/>
-          <w:szCs w:val="24"/>
-        </w:rPr>
-        <w:t>T</w:t>
-      </w:r>
-      <w:r>
-        <w:rPr>
-          <w:rFonts w:asciiTheme="majorBidi" w:hAnsiTheme="majorBidi" w:cstheme="majorBidi"/>
-          <w:sz w:val="24"/>
-          <w:szCs w:val="24"/>
-        </w:rPr>
-        <w:t xml:space="preserve">he maximum board size that </w:t>
-      </w:r>
-      <w:r>
-        <w:rPr>
-          <w:rFonts w:asciiTheme="majorBidi" w:hAnsiTheme="majorBidi" w:cstheme="majorBidi"/>
-          <w:sz w:val="24"/>
-          <w:szCs w:val="24"/>
-        </w:rPr>
-        <w:t>our</w:t>
-      </w:r>
-      <w:r>
-        <w:rPr>
-          <w:rFonts w:asciiTheme="majorBidi" w:hAnsiTheme="majorBidi" w:cstheme="majorBidi"/>
-          <w:sz w:val="24"/>
-          <w:szCs w:val="24"/>
-        </w:rPr>
-        <w:t xml:space="preserve"> program can find a solution within 15 minutes</w:t>
-      </w:r>
-      <w:r>
-        <w:rPr>
-          <w:rFonts w:asciiTheme="majorBidi" w:hAnsiTheme="majorBidi" w:cstheme="majorBidi"/>
-          <w:sz w:val="24"/>
-          <w:szCs w:val="24"/>
-        </w:rPr>
-        <w:t xml:space="preserve"> using DFS-h2 is:</w:t>
+        <w:jc w:val="both"/>
+        <w:rPr>
+          <w:rFonts w:asciiTheme="majorBidi" w:hAnsiTheme="majorBidi" w:cstheme="majorBidi"/>
+          <w:sz w:val="24"/>
+          <w:szCs w:val="24"/>
+        </w:rPr>
+      </w:pPr>
+      <w:r>
+        <w:rPr>
+          <w:rFonts w:asciiTheme="majorBidi" w:hAnsiTheme="majorBidi" w:cstheme="majorBidi"/>
+          <w:sz w:val="24"/>
+          <w:szCs w:val="24"/>
+        </w:rPr>
+        <w:t>The maximum board size that our program can find a solution within 15 minutes using DFS-h2 is:</w:t>
       </w:r>
     </w:p>
     <w:p>
       <w:pPr>
         <w:spacing w:line="360" w:lineRule="auto"/>
-        <w:rPr>
-          <w:rFonts w:asciiTheme="majorBidi" w:hAnsiTheme="majorBidi" w:cstheme="majorBidi"/>
-          <w:sz w:val="24"/>
-          <w:szCs w:val="24"/>
-        </w:rPr>
-      </w:pPr>
-      <w:r>
-        <w:rPr>
-          <w:rFonts w:asciiTheme="majorBidi" w:hAnsiTheme="majorBidi" w:cstheme="majorBidi"/>
-          <w:sz w:val="24"/>
-          <w:szCs w:val="24"/>
-        </w:rPr>
-        <w:t>Output:</w:t>
+        <w:jc w:val="both"/>
+        <w:rPr>
+          <w:rFonts w:asciiTheme="majorBidi" w:hAnsiTheme="majorBidi" w:cstheme="majorBidi"/>
+          <w:sz w:val="24"/>
+          <w:szCs w:val="24"/>
+        </w:rPr>
+      </w:pPr>
+      <w:r>
+        <w:rPr>
+          <w:rFonts w:asciiTheme="majorBidi" w:hAnsiTheme="majorBidi" w:cstheme="majorBidi"/>
+          <w:sz w:val="24"/>
+          <w:szCs w:val="24"/>
+        </w:rPr>
+        <w:t>This is a debatable point of view because it depends on the current computational resources in hand and it is capabilities to run large values of N</w:t>
+      </w:r>
+      <w:r>
+        <w:rPr>
+          <w:rFonts w:asciiTheme="majorBidi" w:hAnsiTheme="majorBidi" w:cstheme="majorBidi"/>
+          <w:sz w:val="24"/>
+          <w:szCs w:val="24"/>
+        </w:rPr>
+        <w:t>. If we have unlimited resources we can guarantee the DFS-H2 strategy can find solution for the knight tour problem with any N value (any board size).</w:t>
       </w:r>
     </w:p>
     <w:p>
       <w:pPr>
         <w:spacing w:line="360" w:lineRule="auto"/>
-        <w:rPr>
-          <w:rFonts w:asciiTheme="majorBidi" w:hAnsiTheme="majorBidi" w:cstheme="majorBidi"/>
-          <w:sz w:val="24"/>
-          <w:szCs w:val="24"/>
-        </w:rPr>
-      </w:pPr>
+        <w:jc w:val="both"/>
+        <w:rPr>
+          <w:rFonts w:asciiTheme="majorBidi" w:hAnsiTheme="majorBidi" w:cstheme="majorBidi"/>
+          <w:sz w:val="24"/>
+          <w:szCs w:val="24"/>
+        </w:rPr>
+      </w:pPr>
+      <w:r>
+        <w:rPr>
+          <w:rFonts w:asciiTheme="majorBidi" w:hAnsiTheme="majorBidi" w:cstheme="majorBidi"/>
+          <w:sz w:val="24"/>
+          <w:szCs w:val="24"/>
+        </w:rPr>
+        <w:t xml:space="preserve">In The </w:t>
+      </w:r>
+      <w:r>
+        <w:rPr>
+          <w:rFonts w:asciiTheme="majorBidi" w:hAnsiTheme="majorBidi" w:cstheme="majorBidi"/>
+          <w:b/>
+          <w:bCs/>
+          <w:color w:val="FF0000"/>
+          <w:sz w:val="24"/>
+          <w:szCs w:val="24"/>
+        </w:rPr>
+        <w:t>Output Folder</w:t>
+      </w:r>
+      <w:r>
+        <w:rPr>
+          <w:rFonts w:asciiTheme="majorBidi" w:hAnsiTheme="majorBidi" w:cstheme="majorBidi"/>
+          <w:sz w:val="24"/>
+          <w:szCs w:val="24"/>
+        </w:rPr>
+        <w:t>, there is</w:t>
+      </w:r>
+      <w:r>
+        <w:rPr>
+          <w:rFonts w:asciiTheme="majorBidi" w:hAnsiTheme="majorBidi" w:cstheme="majorBidi"/>
+          <w:sz w:val="24"/>
+          <w:szCs w:val="24"/>
+        </w:rPr>
+        <w:t xml:space="preserve"> </w:t>
+      </w:r>
+      <w:r>
+        <w:rPr>
+          <w:rFonts w:asciiTheme="majorBidi" w:hAnsiTheme="majorBidi" w:cstheme="majorBidi"/>
+          <w:b/>
+          <w:bCs/>
+          <w:color w:val="FF0000"/>
+          <w:sz w:val="24"/>
+          <w:szCs w:val="24"/>
+        </w:rPr>
+        <w:t>Max in 15 Min</w:t>
+      </w:r>
+      <w:r>
+        <w:rPr>
+          <w:rFonts w:asciiTheme="majorBidi" w:hAnsiTheme="majorBidi" w:cstheme="majorBidi"/>
+          <w:color w:val="FF0000"/>
+          <w:sz w:val="24"/>
+          <w:szCs w:val="24"/>
+        </w:rPr>
+        <w:t xml:space="preserve"> </w:t>
+      </w:r>
+      <w:r>
+        <w:rPr>
+          <w:rFonts w:asciiTheme="majorBidi" w:hAnsiTheme="majorBidi" w:cstheme="majorBidi"/>
+          <w:sz w:val="24"/>
+          <w:szCs w:val="24"/>
+        </w:rPr>
+        <w:t xml:space="preserve">there is a couple of different runs for large N values - </w:t>
+      </w:r>
+      <w:r>
+        <w:rPr>
+          <w:rFonts w:asciiTheme="majorBidi" w:hAnsiTheme="majorBidi" w:cstheme="majorBidi"/>
+          <w:b/>
+          <w:bCs/>
+          <w:sz w:val="24"/>
+          <w:szCs w:val="24"/>
+          <w:highlight w:val="yellow"/>
+        </w:rPr>
+        <w:t>Search Strategy: DFS-H2</w:t>
+      </w:r>
+      <w:r>
+        <w:rPr>
+          <w:rFonts w:asciiTheme="majorBidi" w:hAnsiTheme="majorBidi" w:cstheme="majorBidi"/>
+          <w:sz w:val="24"/>
+          <w:szCs w:val="24"/>
+        </w:rPr>
+        <w:t xml:space="preserve"> - with the time constraint 15 min such as N = 245, N = 250, N = 255</w:t>
+      </w:r>
+      <w:r>
+        <w:rPr>
+          <w:rFonts w:asciiTheme="majorBidi" w:hAnsiTheme="majorBidi" w:cstheme="majorBidi"/>
+          <w:sz w:val="24"/>
+          <w:szCs w:val="24"/>
+        </w:rPr>
+        <w:t>, N = 259</w:t>
+      </w:r>
+      <w:r>
+        <w:rPr>
+          <w:rFonts w:asciiTheme="majorBidi" w:hAnsiTheme="majorBidi" w:cstheme="majorBidi"/>
+          <w:sz w:val="24"/>
+          <w:szCs w:val="24"/>
+        </w:rPr>
+        <w:t xml:space="preserve">. Before and After Each Run, we clear the workspace cache and reload the java environment to ensure the best run with the highest computational efficiency. </w:t>
+      </w:r>
     </w:p>
     <w:sectPr>
       <w:pgSz w:w="11906" w:h="16838"/>
@@ -3893,7 +2795,7 @@
 </file>
 
 <file path=word/endnotes.xml><?xml version="1.0" encoding="utf-8"?>
-<w:endnotes xmlns:wpc="http://schemas.microsoft.com/office/word/2010/wordprocessingCanvas" xmlns:cx="http://schemas.microsoft.com/office/drawing/2014/chartex" xmlns:cx1="http://schemas.microsoft.com/office/drawing/2015/9/8/chartex" xmlns:cx2="http://schemas.microsoft.com/office/drawing/2015/10/21/chartex" xmlns:cx3="http://schemas.microsoft.com/office/drawing/2016/5/9/chartex" xmlns:cx4="http://schemas.microsoft.com/office/drawing/2016/5/10/chartex" xmlns:cx5="http://schemas.microsoft.com/office/drawing/2016/5/11/chartex" xmlns:cx6="http://schemas.microsoft.com/office/drawing/2016/5/12/chartex" xmlns:cx7="http://schemas.microsoft.com/office/drawing/2016/5/13/chartex" xmlns:cx8="http://schemas.microsoft.com/office/drawing/2016/5/14/chartex" xmlns:mc="http://schemas.openxmlformats.org/markup-compatibility/2006" xmlns:aink="http://schemas.microsoft.com/office/drawing/2016/ink" xmlns:am3d="http://schemas.microsoft.com/office/drawing/2017/model3d" xmlns:o="urn:schemas-microsoft-com:office:office" xmlns:oel="http://schemas.microsoft.com/office/2019/extlst" xmlns:r="http://schemas.openxmlformats.org/officeDocument/2006/relationships" xmlns:m="http://schemas.openxmlformats.org/officeDocument/2006/math" xmlns:v="urn:schemas-microsoft-com:vml" xmlns:wp14="http://schemas.microsoft.com/office/word/2010/wordprocessingDrawing" xmlns:wp="http://schemas.openxmlformats.org/drawingml/2006/wordprocessingDrawing" xmlns:w10="urn:schemas-microsoft-com:office:word" xmlns:w="http://schemas.openxmlformats.org/wordprocessingml/2006/main" xmlns:w14="http://schemas.microsoft.com/office/word/2010/wordml" xmlns:w15="http://schemas.microsoft.com/office/word/2012/wordml" xmlns:w16cex="http://schemas.microsoft.com/office/word/2018/wordml/cex" xmlns:w16cid="http://schemas.microsoft.com/office/word/2016/wordml/cid" xmlns:w16="http://schemas.microsoft.com/office/word/2018/wordml" xmlns:w16du="http://schemas.microsoft.com/office/word/2023/wordml/word16du" xmlns:w16sdtdh="http://schemas.microsoft.com/office/word/2020/wordml/sdtdatahash" xmlns:w16se="http://schemas.microsoft.com/office/word/2015/wordml/symex" xmlns:wpg="http://schemas.microsoft.com/office/word/2010/wordprocessingGroup" xmlns:wpi="http://schemas.microsoft.com/office/word/2010/wordprocessingInk" xmlns:wne="http://schemas.microsoft.com/office/word/2006/wordml" xmlns:wps="http://schemas.microsoft.com/office/word/2010/wordprocessingShape" mc:Ignorable="w14 w15 w16se w16cid w16 w16cex w16sdtdh w16du wp14">
+<w:endnotes xmlns:wpc="http://schemas.microsoft.com/office/word/2010/wordprocessingCanvas" xmlns:cx="http://schemas.microsoft.com/office/drawing/2014/chartex" xmlns:cx1="http://schemas.microsoft.com/office/drawing/2015/9/8/chartex" xmlns:cx2="http://schemas.microsoft.com/office/drawing/2015/10/21/chartex" xmlns:cx3="http://schemas.microsoft.com/office/drawing/2016/5/9/chartex" xmlns:cx4="http://schemas.microsoft.com/office/drawing/2016/5/10/chartex" xmlns:cx5="http://schemas.microsoft.com/office/drawing/2016/5/11/chartex" xmlns:cx6="http://schemas.microsoft.com/office/drawing/2016/5/12/chartex" xmlns:cx7="http://schemas.microsoft.com/office/drawing/2016/5/13/chartex" xmlns:cx8="http://schemas.microsoft.com/office/drawing/2016/5/14/chartex" xmlns:mc="http://schemas.openxmlformats.org/markup-compatibility/2006" xmlns:aink="http://schemas.microsoft.com/office/drawing/2016/ink" xmlns:am3d="http://schemas.microsoft.com/office/drawing/2017/model3d" xmlns:o="urn:schemas-microsoft-com:office:office" xmlns:oel="http://schemas.microsoft.com/office/2019/extlst" xmlns:r="http://schemas.openxmlformats.org/officeDocument/2006/relationships" xmlns:m="http://schemas.openxmlformats.org/officeDocument/2006/math" xmlns:v="urn:schemas-microsoft-com:vml" xmlns:wp14="http://schemas.microsoft.com/office/word/2010/wordprocessingDrawing" xmlns:wp="http://schemas.openxmlformats.org/drawingml/2006/wordprocessingDrawing" xmlns:w10="urn:schemas-microsoft-com:office:word" xmlns:w="http://schemas.openxmlformats.org/wordprocessingml/2006/main" xmlns:w14="http://schemas.microsoft.com/office/word/2010/wordml" xmlns:w15="http://schemas.microsoft.com/office/word/2012/wordml" xmlns:w16cex="http://schemas.microsoft.com/office/word/2018/wordml/cex" xmlns:w16cid="http://schemas.microsoft.com/office/word/2016/wordml/cid" xmlns:w16="http://schemas.microsoft.com/office/word/2018/wordml" xmlns:w16sdtdh="http://schemas.microsoft.com/office/word/2020/wordml/sdtdatahash" xmlns:w16se="http://schemas.microsoft.com/office/word/2015/wordml/symex" xmlns:wpg="http://schemas.microsoft.com/office/word/2010/wordprocessingGroup" xmlns:wpi="http://schemas.microsoft.com/office/word/2010/wordprocessingInk" xmlns:wne="http://schemas.microsoft.com/office/word/2006/wordml" xmlns:wps="http://schemas.microsoft.com/office/word/2010/wordprocessingShape" mc:Ignorable="w14 w15 w16se w16cid w16 w16cex w16sdtdh wp14">
   <w:endnote w:type="separator" w:id="-1">
     <w:p>
       <w:pPr>
@@ -3918,7 +2820,7 @@
 </file>
 
 <file path=word/footnotes.xml><?xml version="1.0" encoding="utf-8"?>
-<w:footnotes xmlns:wpc="http://schemas.microsoft.com/office/word/2010/wordprocessingCanvas" xmlns:cx="http://schemas.microsoft.com/office/drawing/2014/chartex" xmlns:cx1="http://schemas.microsoft.com/office/drawing/2015/9/8/chartex" xmlns:cx2="http://schemas.microsoft.com/office/drawing/2015/10/21/chartex" xmlns:cx3="http://schemas.microsoft.com/office/drawing/2016/5/9/chartex" xmlns:cx4="http://schemas.microsoft.com/office/drawing/2016/5/10/chartex" xmlns:cx5="http://schemas.microsoft.com/office/drawing/2016/5/11/chartex" xmlns:cx6="http://schemas.microsoft.com/office/drawing/2016/5/12/chartex" xmlns:cx7="http://schemas.microsoft.com/office/drawing/2016/5/13/chartex" xmlns:cx8="http://schemas.microsoft.com/office/drawing/2016/5/14/chartex" xmlns:mc="http://schemas.openxmlformats.org/markup-compatibility/2006" xmlns:aink="http://schemas.microsoft.com/office/drawing/2016/ink" xmlns:am3d="http://schemas.microsoft.com/office/drawing/2017/model3d" xmlns:o="urn:schemas-microsoft-com:office:office" xmlns:oel="http://schemas.microsoft.com/office/2019/extlst" xmlns:r="http://schemas.openxmlformats.org/officeDocument/2006/relationships" xmlns:m="http://schemas.openxmlformats.org/officeDocument/2006/math" xmlns:v="urn:schemas-microsoft-com:vml" xmlns:wp14="http://schemas.microsoft.com/office/word/2010/wordprocessingDrawing" xmlns:wp="http://schemas.openxmlformats.org/drawingml/2006/wordprocessingDrawing" xmlns:w10="urn:schemas-microsoft-com:office:word" xmlns:w="http://schemas.openxmlformats.org/wordprocessingml/2006/main" xmlns:w14="http://schemas.microsoft.com/office/word/2010/wordml" xmlns:w15="http://schemas.microsoft.com/office/word/2012/wordml" xmlns:w16cex="http://schemas.microsoft.com/office/word/2018/wordml/cex" xmlns:w16cid="http://schemas.microsoft.com/office/word/2016/wordml/cid" xmlns:w16="http://schemas.microsoft.com/office/word/2018/wordml" xmlns:w16du="http://schemas.microsoft.com/office/word/2023/wordml/word16du" xmlns:w16sdtdh="http://schemas.microsoft.com/office/word/2020/wordml/sdtdatahash" xmlns:w16se="http://schemas.microsoft.com/office/word/2015/wordml/symex" xmlns:wpg="http://schemas.microsoft.com/office/word/2010/wordprocessingGroup" xmlns:wpi="http://schemas.microsoft.com/office/word/2010/wordprocessingInk" xmlns:wne="http://schemas.microsoft.com/office/word/2006/wordml" xmlns:wps="http://schemas.microsoft.com/office/word/2010/wordprocessingShape" mc:Ignorable="w14 w15 w16se w16cid w16 w16cex w16sdtdh w16du wp14">
+<w:footnotes xmlns:wpc="http://schemas.microsoft.com/office/word/2010/wordprocessingCanvas" xmlns:cx="http://schemas.microsoft.com/office/drawing/2014/chartex" xmlns:cx1="http://schemas.microsoft.com/office/drawing/2015/9/8/chartex" xmlns:cx2="http://schemas.microsoft.com/office/drawing/2015/10/21/chartex" xmlns:cx3="http://schemas.microsoft.com/office/drawing/2016/5/9/chartex" xmlns:cx4="http://schemas.microsoft.com/office/drawing/2016/5/10/chartex" xmlns:cx5="http://schemas.microsoft.com/office/drawing/2016/5/11/chartex" xmlns:cx6="http://schemas.microsoft.com/office/drawing/2016/5/12/chartex" xmlns:cx7="http://schemas.microsoft.com/office/drawing/2016/5/13/chartex" xmlns:cx8="http://schemas.microsoft.com/office/drawing/2016/5/14/chartex" xmlns:mc="http://schemas.openxmlformats.org/markup-compatibility/2006" xmlns:aink="http://schemas.microsoft.com/office/drawing/2016/ink" xmlns:am3d="http://schemas.microsoft.com/office/drawing/2017/model3d" xmlns:o="urn:schemas-microsoft-com:office:office" xmlns:oel="http://schemas.microsoft.com/office/2019/extlst" xmlns:r="http://schemas.openxmlformats.org/officeDocument/2006/relationships" xmlns:m="http://schemas.openxmlformats.org/officeDocument/2006/math" xmlns:v="urn:schemas-microsoft-com:vml" xmlns:wp14="http://schemas.microsoft.com/office/word/2010/wordprocessingDrawing" xmlns:wp="http://schemas.openxmlformats.org/drawingml/2006/wordprocessingDrawing" xmlns:w10="urn:schemas-microsoft-com:office:word" xmlns:w="http://schemas.openxmlformats.org/wordprocessingml/2006/main" xmlns:w14="http://schemas.microsoft.com/office/word/2010/wordml" xmlns:w15="http://schemas.microsoft.com/office/word/2012/wordml" xmlns:w16cex="http://schemas.microsoft.com/office/word/2018/wordml/cex" xmlns:w16cid="http://schemas.microsoft.com/office/word/2016/wordml/cid" xmlns:w16="http://schemas.microsoft.com/office/word/2018/wordml" xmlns:w16sdtdh="http://schemas.microsoft.com/office/word/2020/wordml/sdtdatahash" xmlns:w16se="http://schemas.microsoft.com/office/word/2015/wordml/symex" xmlns:wpg="http://schemas.microsoft.com/office/word/2010/wordprocessingGroup" xmlns:wpi="http://schemas.microsoft.com/office/word/2010/wordprocessingInk" xmlns:wne="http://schemas.microsoft.com/office/word/2006/wordml" xmlns:wps="http://schemas.microsoft.com/office/word/2010/wordprocessingShape" mc:Ignorable="w14 w15 w16se w16cid w16 w16cex w16sdtdh wp14">
   <w:footnote w:type="separator" w:id="-1">
     <w:p>
       <w:pPr>
@@ -3943,7 +2845,7 @@
 </file>
 
 <file path=word/numbering.xml><?xml version="1.0" encoding="utf-8"?>
-<w:numbering xmlns:wpc="http://schemas.microsoft.com/office/word/2010/wordprocessingCanvas" xmlns:cx="http://schemas.microsoft.com/office/drawing/2014/chartex" xmlns:cx1="http://schemas.microsoft.com/office/drawing/2015/9/8/chartex" xmlns:cx2="http://schemas.microsoft.com/office/drawing/2015/10/21/chartex" xmlns:cx3="http://schemas.microsoft.com/office/drawing/2016/5/9/chartex" xmlns:cx4="http://schemas.microsoft.com/office/drawing/2016/5/10/chartex" xmlns:cx5="http://schemas.microsoft.com/office/drawing/2016/5/11/chartex" xmlns:cx6="http://schemas.microsoft.com/office/drawing/2016/5/12/chartex" xmlns:cx7="http://schemas.microsoft.com/office/drawing/2016/5/13/chartex" xmlns:cx8="http://schemas.microsoft.com/office/drawing/2016/5/14/chartex" xmlns:mc="http://schemas.openxmlformats.org/markup-compatibility/2006" xmlns:aink="http://schemas.microsoft.com/office/drawing/2016/ink" xmlns:am3d="http://schemas.microsoft.com/office/drawing/2017/model3d" xmlns:o="urn:schemas-microsoft-com:office:office" xmlns:oel="http://schemas.microsoft.com/office/2019/extlst" xmlns:r="http://schemas.openxmlformats.org/officeDocument/2006/relationships" xmlns:m="http://schemas.openxmlformats.org/officeDocument/2006/math" xmlns:v="urn:schemas-microsoft-com:vml" xmlns:wp14="http://schemas.microsoft.com/office/word/2010/wordprocessingDrawing" xmlns:wp="http://schemas.openxmlformats.org/drawingml/2006/wordprocessingDrawing" xmlns:w10="urn:schemas-microsoft-com:office:word" xmlns:w="http://schemas.openxmlformats.org/wordprocessingml/2006/main" xmlns:w14="http://schemas.microsoft.com/office/word/2010/wordml" xmlns:w15="http://schemas.microsoft.com/office/word/2012/wordml" xmlns:w16cex="http://schemas.microsoft.com/office/word/2018/wordml/cex" xmlns:w16cid="http://schemas.microsoft.com/office/word/2016/wordml/cid" xmlns:w16="http://schemas.microsoft.com/office/word/2018/wordml" xmlns:w16du="http://schemas.microsoft.com/office/word/2023/wordml/word16du" xmlns:w16sdtdh="http://schemas.microsoft.com/office/word/2020/wordml/sdtdatahash" xmlns:w16se="http://schemas.microsoft.com/office/word/2015/wordml/symex" xmlns:wpg="http://schemas.microsoft.com/office/word/2010/wordprocessingGroup" xmlns:wpi="http://schemas.microsoft.com/office/word/2010/wordprocessingInk" xmlns:wne="http://schemas.microsoft.com/office/word/2006/wordml" xmlns:wps="http://schemas.microsoft.com/office/word/2010/wordprocessingShape" mc:Ignorable="w14 w15 w16se w16cid w16 w16cex w16sdtdh w16du wp14">
+<w:numbering xmlns:wpc="http://schemas.microsoft.com/office/word/2010/wordprocessingCanvas" xmlns:cx="http://schemas.microsoft.com/office/drawing/2014/chartex" xmlns:cx1="http://schemas.microsoft.com/office/drawing/2015/9/8/chartex" xmlns:cx2="http://schemas.microsoft.com/office/drawing/2015/10/21/chartex" xmlns:cx3="http://schemas.microsoft.com/office/drawing/2016/5/9/chartex" xmlns:cx4="http://schemas.microsoft.com/office/drawing/2016/5/10/chartex" xmlns:cx5="http://schemas.microsoft.com/office/drawing/2016/5/11/chartex" xmlns:cx6="http://schemas.microsoft.com/office/drawing/2016/5/12/chartex" xmlns:cx7="http://schemas.microsoft.com/office/drawing/2016/5/13/chartex" xmlns:cx8="http://schemas.microsoft.com/office/drawing/2016/5/14/chartex" xmlns:mc="http://schemas.openxmlformats.org/markup-compatibility/2006" xmlns:aink="http://schemas.microsoft.com/office/drawing/2016/ink" xmlns:am3d="http://schemas.microsoft.com/office/drawing/2017/model3d" xmlns:o="urn:schemas-microsoft-com:office:office" xmlns:oel="http://schemas.microsoft.com/office/2019/extlst" xmlns:r="http://schemas.openxmlformats.org/officeDocument/2006/relationships" xmlns:m="http://schemas.openxmlformats.org/officeDocument/2006/math" xmlns:v="urn:schemas-microsoft-com:vml" xmlns:wp14="http://schemas.microsoft.com/office/word/2010/wordprocessingDrawing" xmlns:wp="http://schemas.openxmlformats.org/drawingml/2006/wordprocessingDrawing" xmlns:w10="urn:schemas-microsoft-com:office:word" xmlns:w="http://schemas.openxmlformats.org/wordprocessingml/2006/main" xmlns:w14="http://schemas.microsoft.com/office/word/2010/wordml" xmlns:w15="http://schemas.microsoft.com/office/word/2012/wordml" xmlns:w16cex="http://schemas.microsoft.com/office/word/2018/wordml/cex" xmlns:w16cid="http://schemas.microsoft.com/office/word/2016/wordml/cid" xmlns:w16="http://schemas.microsoft.com/office/word/2018/wordml" xmlns:w16sdtdh="http://schemas.microsoft.com/office/word/2020/wordml/sdtdatahash" xmlns:w16se="http://schemas.microsoft.com/office/word/2015/wordml/symex" xmlns:wpg="http://schemas.microsoft.com/office/word/2010/wordprocessingGroup" xmlns:wpi="http://schemas.microsoft.com/office/word/2010/wordprocessingInk" xmlns:wne="http://schemas.microsoft.com/office/word/2006/wordml" xmlns:wps="http://schemas.microsoft.com/office/word/2010/wordprocessingShape" mc:Ignorable="w14 w15 w16se w16cid w16 w16cex w16sdtdh wp14">
   <w:abstractNum w:abstractNumId="0" w15:restartNumberingAfterBreak="0">
     <w:nsid w:val="00531F7B"/>
     <w:multiLevelType w:val="hybridMultilevel"/>
@@ -4125,7 +3027,7 @@
   <w:abstractNum w:abstractNumId="2" w15:restartNumberingAfterBreak="0">
     <w:nsid w:val="2D734E2C"/>
     <w:multiLevelType w:val="hybridMultilevel"/>
-    <w:tmpl w:val="888620F6"/>
+    <w:tmpl w:val="68781ECA"/>
     <w:lvl w:ilvl="0" w:tplc="3F5E745C">
       <w:start w:val="3"/>
       <w:numFmt w:val="bullet"/>
@@ -4150,16 +3052,15 @@
         <w:rFonts w:ascii="Courier New" w:hAnsi="Courier New" w:cs="Courier New" w:hint="default"/>
       </w:rPr>
     </w:lvl>
-    <w:lvl w:ilvl="2" w:tplc="08090005" w:tentative="1">
-      <w:start w:val="1"/>
+    <w:lvl w:ilvl="2" w:tplc="9270546A">
       <w:numFmt w:val="bullet"/>
-      <w:lvlText w:val=""/>
-      <w:lvlJc w:val="left"/>
-      <w:pPr>
-        <w:ind w:left="2160" w:hanging="360"/>
+      <w:lvlText w:val="-"/>
+      <w:lvlJc w:val="left"/>
+      <w:pPr>
+        <w:ind w:left="360" w:hanging="360"/>
       </w:pPr>
       <w:rPr>
-        <w:rFonts w:ascii="Wingdings" w:hAnsi="Wingdings" w:hint="default"/>
+        <w:rFonts w:ascii="Times New Roman" w:eastAsiaTheme="minorHAnsi" w:hAnsi="Times New Roman" w:cs="Times New Roman" w:hint="default"/>
       </w:rPr>
     </w:lvl>
     <w:lvl w:ilvl="3" w:tplc="08090001" w:tentative="1">
@@ -4924,7 +3825,7 @@
 </file>
 
 <file path=word/styles.xml><?xml version="1.0" encoding="utf-8"?>
-<w:styles xmlns:mc="http://schemas.openxmlformats.org/markup-compatibility/2006" xmlns:r="http://schemas.openxmlformats.org/officeDocument/2006/relationships" xmlns:w="http://schemas.openxmlformats.org/wordprocessingml/2006/main" xmlns:w14="http://schemas.microsoft.com/office/word/2010/wordml" xmlns:w15="http://schemas.microsoft.com/office/word/2012/wordml" xmlns:w16cex="http://schemas.microsoft.com/office/word/2018/wordml/cex" xmlns:w16cid="http://schemas.microsoft.com/office/word/2016/wordml/cid" xmlns:w16="http://schemas.microsoft.com/office/word/2018/wordml" xmlns:w16du="http://schemas.microsoft.com/office/word/2023/wordml/word16du" xmlns:w16sdtdh="http://schemas.microsoft.com/office/word/2020/wordml/sdtdatahash" xmlns:w16se="http://schemas.microsoft.com/office/word/2015/wordml/symex" mc:Ignorable="w14 w15 w16se w16cid w16 w16cex w16sdtdh w16du">
+<w:styles xmlns:mc="http://schemas.openxmlformats.org/markup-compatibility/2006" xmlns:r="http://schemas.openxmlformats.org/officeDocument/2006/relationships" xmlns:w="http://schemas.openxmlformats.org/wordprocessingml/2006/main" xmlns:w14="http://schemas.microsoft.com/office/word/2010/wordml" xmlns:w15="http://schemas.microsoft.com/office/word/2012/wordml" xmlns:w16cex="http://schemas.microsoft.com/office/word/2018/wordml/cex" xmlns:w16cid="http://schemas.microsoft.com/office/word/2016/wordml/cid" xmlns:w16="http://schemas.microsoft.com/office/word/2018/wordml" xmlns:w16sdtdh="http://schemas.microsoft.com/office/word/2020/wordml/sdtdatahash" xmlns:w16se="http://schemas.microsoft.com/office/word/2015/wordml/symex" mc:Ignorable="w14 w15 w16se w16cid w16 w16cex w16sdtdh">
   <w:docDefaults>
     <w:rPrDefault>
       <w:rPr>
@@ -6180,4 +5081,16 @@
     </a:ext>
   </a:extLst>
 </a:theme>
+</file>
+
+<file path=customXml/item1.xml><?xml version="1.0" encoding="utf-8"?>
+<b:Sources xmlns:b="http://schemas.openxmlformats.org/officeDocument/2006/bibliography" xmlns="http://schemas.openxmlformats.org/officeDocument/2006/bibliography" SelectedStyle="\APASixthEditionOfficeOnline.xsl" StyleName="APA" Version="6"/>
+</file>
+
+<file path=customXml/itemProps1.xml><?xml version="1.0" encoding="utf-8"?>
+<ds:datastoreItem xmlns:ds="http://schemas.openxmlformats.org/officeDocument/2006/customXml" ds:itemID="{6DF26482-8AB1-4DB8-AA2C-1B4568E392EB}">
+  <ds:schemaRefs>
+    <ds:schemaRef ds:uri="http://schemas.openxmlformats.org/officeDocument/2006/bibliography"/>
+  </ds:schemaRefs>
+</ds:datastoreItem>
 </file>
</xml_diff>